<commit_message>
Imagens usada no Slide
</commit_message>
<xml_diff>
--- a/Artigo Crowndfunding_modif1.docx
+++ b/Artigo Crowndfunding_modif1.docx
@@ -4888,9 +4888,6 @@
         <w:t xml:space="preserve">Considerações </w:t>
       </w:r>
       <w:r>
-        <w:rPr>
-          <w:u w:val="single"/>
-        </w:rPr>
         <w:t>Finais</w:t>
       </w:r>
     </w:p>
@@ -5230,17 +5227,7 @@
           <w:sz w:val="24"/>
           <w:szCs w:val="24"/>
         </w:rPr>
-        <w:t xml:space="preserve">facilitam muito </w:t>
-      </w:r>
-      <w:bookmarkStart w:id="0" w:name="_GoBack"/>
-      <w:bookmarkEnd w:id="0"/>
-      <w:r>
-        <w:rPr>
-          <w:rFonts w:ascii="Arial" w:hAnsi="Arial" w:cs="Arial"/>
-          <w:sz w:val="24"/>
-          <w:szCs w:val="24"/>
-        </w:rPr>
-        <w:t xml:space="preserve">essa divulgação, atraindo cada vez mais pessoas e startup com novas ideias para esse tipo de </w:t>
+        <w:t xml:space="preserve">facilitam muito essa divulgação, atraindo cada vez mais pessoas e startup com novas ideias para esse tipo de </w:t>
       </w:r>
       <w:r>
         <w:rPr>
@@ -5287,6 +5274,7 @@
         <w:t>Referencias:</w:t>
       </w:r>
     </w:p>
+    <w:bookmarkStart w:id="0" w:name="_GoBack"/>
     <w:p>
       <w:pPr>
         <w:ind w:firstLine="708"/>
@@ -5297,28 +5285,43 @@
           <w:szCs w:val="24"/>
         </w:rPr>
       </w:pPr>
+      <w:r>
+        <w:fldChar w:fldCharType="begin"/>
+      </w:r>
+      <w:r>
+        <w:instrText xml:space="preserve"> HYPERLINK "https://analistamodelosdenegocios.com.br/modelo-de-crowdfunding/" </w:instrText>
+      </w:r>
+      <w:r>
+        <w:fldChar w:fldCharType="separate"/>
+      </w:r>
+      <w:r>
+        <w:rPr>
+          <w:rStyle w:val="Hyperlink"/>
+          <w:rFonts w:cs="Arial"/>
+          <w:szCs w:val="24"/>
+        </w:rPr>
+        <w:t>https://analistamodelosdenegocios.com.br/modelo-de-crowdfunding/</w:t>
+      </w:r>
+      <w:r>
+        <w:rPr>
+          <w:rStyle w:val="Hyperlink"/>
+          <w:rFonts w:cs="Arial"/>
+          <w:szCs w:val="24"/>
+        </w:rPr>
+        <w:fldChar w:fldCharType="end"/>
+      </w:r>
+    </w:p>
+    <w:p>
+      <w:pPr>
+        <w:ind w:left="708"/>
+        <w:jc w:val="both"/>
+        <w:rPr>
+          <w:rFonts w:ascii="Arial" w:hAnsi="Arial" w:cs="Arial"/>
+          <w:sz w:val="24"/>
+          <w:szCs w:val="24"/>
+        </w:rPr>
+      </w:pPr>
       <w:hyperlink r:id="rId6" w:history="1">
-        <w:r>
-          <w:rPr>
-            <w:rStyle w:val="Hyperlink"/>
-            <w:rFonts w:cs="Arial"/>
-            <w:szCs w:val="24"/>
-          </w:rPr>
-          <w:t>https://analistamodelosdenegocios.com.br/modelo-de-crowdfunding/</w:t>
-        </w:r>
-      </w:hyperlink>
-    </w:p>
-    <w:p>
-      <w:pPr>
-        <w:ind w:left="708"/>
-        <w:jc w:val="both"/>
-        <w:rPr>
-          <w:rFonts w:ascii="Arial" w:hAnsi="Arial" w:cs="Arial"/>
-          <w:sz w:val="24"/>
-          <w:szCs w:val="24"/>
-        </w:rPr>
-      </w:pPr>
-      <w:hyperlink r:id="rId7" w:history="1">
         <w:r>
           <w:rPr>
             <w:rStyle w:val="Hyperlink"/>
@@ -5339,7 +5342,7 @@
           <w:szCs w:val="24"/>
         </w:rPr>
       </w:pPr>
-      <w:hyperlink r:id="rId8" w:history="1">
+      <w:hyperlink r:id="rId7" w:history="1">
         <w:r>
           <w:rPr>
             <w:rStyle w:val="Hyperlink"/>
@@ -5360,7 +5363,7 @@
           <w:szCs w:val="24"/>
         </w:rPr>
       </w:pPr>
-      <w:hyperlink r:id="rId9" w:history="1">
+      <w:hyperlink r:id="rId8" w:history="1">
         <w:r>
           <w:rPr>
             <w:rStyle w:val="Hyperlink"/>
@@ -5381,7 +5384,7 @@
           <w:szCs w:val="24"/>
         </w:rPr>
       </w:pPr>
-      <w:hyperlink r:id="rId10" w:history="1">
+      <w:hyperlink r:id="rId9" w:history="1">
         <w:r>
           <w:rPr>
             <w:rStyle w:val="Hyperlink"/>
@@ -5402,7 +5405,7 @@
           <w:szCs w:val="24"/>
         </w:rPr>
       </w:pPr>
-      <w:hyperlink r:id="rId11" w:history="1">
+      <w:hyperlink r:id="rId10" w:history="1">
         <w:r>
           <w:rPr>
             <w:rStyle w:val="Hyperlink"/>
@@ -5423,7 +5426,7 @@
           <w:szCs w:val="24"/>
         </w:rPr>
       </w:pPr>
-      <w:hyperlink r:id="rId12" w:history="1">
+      <w:hyperlink r:id="rId11" w:history="1">
         <w:r>
           <w:rPr>
             <w:rStyle w:val="Hyperlink"/>
@@ -5444,7 +5447,7 @@
           <w:szCs w:val="24"/>
         </w:rPr>
       </w:pPr>
-      <w:hyperlink r:id="rId13" w:history="1">
+      <w:hyperlink r:id="rId12" w:history="1">
         <w:r>
           <w:rPr>
             <w:rStyle w:val="Hyperlink"/>
@@ -5465,7 +5468,7 @@
           <w:szCs w:val="24"/>
         </w:rPr>
       </w:pPr>
-      <w:hyperlink r:id="rId14" w:history="1">
+      <w:hyperlink r:id="rId13" w:history="1">
         <w:r>
           <w:rPr>
             <w:rStyle w:val="Hyperlink"/>
@@ -5475,6 +5478,7 @@
           <w:t>http://marketingdeconteudo.com/crowdfunding/</w:t>
         </w:r>
       </w:hyperlink>
+      <w:bookmarkEnd w:id="0"/>
     </w:p>
     <w:sectPr>
       <w:pgSz w:w="11906" w:h="16838"/>
@@ -6520,7 +6524,7 @@
 </file>
 
 <file path=customXml/itemProps1.xml><?xml version="1.0" encoding="utf-8"?>
-<ds:datastoreItem xmlns:ds="http://schemas.openxmlformats.org/officeDocument/2006/customXml" ds:itemID="{58F95893-76A3-43B8-BB46-7BBA7EE65CBD}">
+<ds:datastoreItem xmlns:ds="http://schemas.openxmlformats.org/officeDocument/2006/customXml" ds:itemID="{EF498DDC-D812-4AAF-855B-AD3B6A414E4E}">
   <ds:schemaRefs>
     <ds:schemaRef ds:uri="http://schemas.openxmlformats.org/officeDocument/2006/bibliography"/>
   </ds:schemaRefs>

</xml_diff>

<commit_message>
DadosPessoais.txt - Feita introdução/consideraçções finais - Acrescentei artigos que usei para gerar a introdução
</commit_message>
<xml_diff>
--- a/Artigo Crowndfunding_modif1.docx
+++ b/Artigo Crowndfunding_modif1.docx
@@ -6,11 +6,9 @@
       <w:pPr>
         <w:pStyle w:val="Ttulo"/>
       </w:pPr>
-      <w:proofErr w:type="spellStart"/>
       <w:r>
         <w:t>Crowdfunding</w:t>
       </w:r>
-      <w:proofErr w:type="spellEnd"/>
     </w:p>
     <w:p>
       <w:pPr>
@@ -26,23 +24,7 @@
           <w:rFonts w:cs="Arial"/>
           <w:szCs w:val="24"/>
         </w:rPr>
-        <w:t xml:space="preserve">Como surgiu o </w:t>
-      </w:r>
-      <w:proofErr w:type="spellStart"/>
-      <w:r>
-        <w:rPr>
-          <w:rFonts w:cs="Arial"/>
-          <w:szCs w:val="24"/>
-        </w:rPr>
-        <w:t>crowdfunding</w:t>
-      </w:r>
-      <w:proofErr w:type="spellEnd"/>
-      <w:r>
-        <w:rPr>
-          <w:rFonts w:cs="Arial"/>
-          <w:szCs w:val="24"/>
-        </w:rPr>
-        <w:t>?</w:t>
+        <w:t>Como surgiu o crowdfunding?</w:t>
       </w:r>
       <w:r>
         <w:rPr>
@@ -102,25 +84,7 @@
           <w:sz w:val="24"/>
           <w:szCs w:val="24"/>
         </w:rPr>
-        <w:t xml:space="preserve">Neste novo contesto social e econômico, o fenômeno do </w:t>
-      </w:r>
-      <w:proofErr w:type="spellStart"/>
-      <w:r>
-        <w:rPr>
-          <w:rFonts w:ascii="Arial" w:hAnsi="Arial" w:cs="Arial"/>
-          <w:sz w:val="24"/>
-          <w:szCs w:val="24"/>
-        </w:rPr>
-        <w:t>crowdfunding</w:t>
-      </w:r>
-      <w:proofErr w:type="spellEnd"/>
-      <w:r>
-        <w:rPr>
-          <w:rFonts w:ascii="Arial" w:hAnsi="Arial" w:cs="Arial"/>
-          <w:sz w:val="24"/>
-          <w:szCs w:val="24"/>
-        </w:rPr>
-        <w:t xml:space="preserve"> tem ganhado cada vez mais espaço e visibilidade</w:t>
+        <w:t>Neste novo contesto social e econômico, o fenômeno do crowdfunding tem ganhado cada vez mais espaço e visibilidade</w:t>
       </w:r>
       <w:r>
         <w:rPr>
@@ -288,18 +252,8 @@
           <w:sz w:val="24"/>
           <w:szCs w:val="24"/>
         </w:rPr>
-        <w:t xml:space="preserve">surgiu o </w:t>
-      </w:r>
-      <w:proofErr w:type="spellStart"/>
-      <w:r>
-        <w:rPr>
-          <w:rFonts w:ascii="Arial" w:hAnsi="Arial" w:cs="Arial"/>
-          <w:sz w:val="24"/>
-          <w:szCs w:val="24"/>
-        </w:rPr>
-        <w:t>crowdfunding</w:t>
-      </w:r>
-      <w:proofErr w:type="spellEnd"/>
+        <w:t>surgiu o crowdfunding</w:t>
+      </w:r>
       <w:r>
         <w:rPr>
           <w:rFonts w:ascii="Arial" w:hAnsi="Arial" w:cs="Arial"/>
@@ -429,23 +383,7 @@
           <w:rFonts w:cs="Arial"/>
           <w:szCs w:val="24"/>
         </w:rPr>
-        <w:t xml:space="preserve">Primeiramente, o que é </w:t>
-      </w:r>
-      <w:proofErr w:type="spellStart"/>
-      <w:r>
-        <w:rPr>
-          <w:rFonts w:cs="Arial"/>
-          <w:szCs w:val="24"/>
-        </w:rPr>
-        <w:t>crowdfunding</w:t>
-      </w:r>
-      <w:proofErr w:type="spellEnd"/>
-      <w:r>
-        <w:rPr>
-          <w:rFonts w:cs="Arial"/>
-          <w:szCs w:val="24"/>
-        </w:rPr>
-        <w:t>?</w:t>
+        <w:t>Primeiramente, o que é crowdfunding?</w:t>
       </w:r>
     </w:p>
     <w:p>
@@ -487,25 +425,7 @@
           <w:sz w:val="24"/>
           <w:szCs w:val="24"/>
         </w:rPr>
-        <w:t xml:space="preserve"> graças ao crescente uso da internet, o termo </w:t>
-      </w:r>
-      <w:proofErr w:type="spellStart"/>
-      <w:r>
-        <w:rPr>
-          <w:rFonts w:ascii="Arial" w:hAnsi="Arial" w:cs="Arial"/>
-          <w:sz w:val="24"/>
-          <w:szCs w:val="24"/>
-        </w:rPr>
-        <w:t>crowdfunding</w:t>
-      </w:r>
-      <w:proofErr w:type="spellEnd"/>
-      <w:r>
-        <w:rPr>
-          <w:rFonts w:ascii="Arial" w:hAnsi="Arial" w:cs="Arial"/>
-          <w:sz w:val="24"/>
-          <w:szCs w:val="24"/>
-        </w:rPr>
-        <w:t xml:space="preserve"> significa em português “financiamento pela multidão”, ou</w:t>
+        <w:t xml:space="preserve"> graças ao crescente uso da internet, o termo crowdfunding significa em português “financiamento pela multidão”, ou</w:t>
       </w:r>
       <w:r>
         <w:rPr>
@@ -765,25 +685,7 @@
           <w:sz w:val="24"/>
           <w:szCs w:val="24"/>
         </w:rPr>
-        <w:t xml:space="preserve"> pagamento através dos cartões de crédito e serviços de </w:t>
-      </w:r>
-      <w:proofErr w:type="spellStart"/>
-      <w:r>
-        <w:rPr>
-          <w:rFonts w:ascii="Arial" w:hAnsi="Arial" w:cs="Arial"/>
-          <w:sz w:val="24"/>
-          <w:szCs w:val="24"/>
-        </w:rPr>
-        <w:t>bankline</w:t>
-      </w:r>
-      <w:proofErr w:type="spellEnd"/>
-      <w:r>
-        <w:rPr>
-          <w:rFonts w:ascii="Arial" w:hAnsi="Arial" w:cs="Arial"/>
-          <w:sz w:val="24"/>
-          <w:szCs w:val="24"/>
-        </w:rPr>
-        <w:t>.</w:t>
+        <w:t xml:space="preserve"> pagamento através dos cartões de crédito e serviços de bankline.</w:t>
       </w:r>
     </w:p>
     <w:p>
@@ -826,25 +728,7 @@
           <w:sz w:val="24"/>
           <w:szCs w:val="24"/>
         </w:rPr>
-        <w:t xml:space="preserve"> entender como o </w:t>
-      </w:r>
-      <w:proofErr w:type="spellStart"/>
-      <w:r>
-        <w:rPr>
-          <w:rFonts w:ascii="Arial" w:hAnsi="Arial" w:cs="Arial"/>
-          <w:sz w:val="24"/>
-          <w:szCs w:val="24"/>
-        </w:rPr>
-        <w:t>crowdfunding</w:t>
-      </w:r>
-      <w:proofErr w:type="spellEnd"/>
-      <w:r>
-        <w:rPr>
-          <w:rFonts w:ascii="Arial" w:hAnsi="Arial" w:cs="Arial"/>
-          <w:sz w:val="24"/>
-          <w:szCs w:val="24"/>
-        </w:rPr>
-        <w:t>, de fato, funciona.</w:t>
+        <w:t xml:space="preserve"> entender como o crowdfunding, de fato, funciona.</w:t>
       </w:r>
     </w:p>
     <w:p>
@@ -1018,25 +902,7 @@
           <w:sz w:val="24"/>
           <w:szCs w:val="24"/>
         </w:rPr>
-        <w:t xml:space="preserve"> de </w:t>
-      </w:r>
-      <w:proofErr w:type="spellStart"/>
-      <w:r>
-        <w:rPr>
-          <w:rFonts w:ascii="Arial" w:hAnsi="Arial" w:cs="Arial"/>
-          <w:sz w:val="24"/>
-          <w:szCs w:val="24"/>
-        </w:rPr>
-        <w:t>crowdfunding</w:t>
-      </w:r>
-      <w:proofErr w:type="spellEnd"/>
-      <w:r>
-        <w:rPr>
-          <w:rFonts w:ascii="Arial" w:hAnsi="Arial" w:cs="Arial"/>
-          <w:sz w:val="24"/>
-          <w:szCs w:val="24"/>
-        </w:rPr>
-        <w:t xml:space="preserve">, a campanha é </w:t>
+        <w:t xml:space="preserve"> de crowdfunding, a campanha é </w:t>
       </w:r>
       <w:r>
         <w:rPr>
@@ -1100,51 +966,15 @@
           <w:sz w:val="24"/>
           <w:szCs w:val="24"/>
         </w:rPr>
-        <w:t xml:space="preserve"> podem observar o andamento </w:t>
-      </w:r>
-      <w:proofErr w:type="spellStart"/>
-      <w:r>
-        <w:rPr>
-          <w:rFonts w:ascii="Arial" w:hAnsi="Arial" w:cs="Arial"/>
-          <w:sz w:val="24"/>
-          <w:szCs w:val="24"/>
-        </w:rPr>
-        <w:t>da</w:t>
-      </w:r>
-      <w:r>
-        <w:rPr>
-          <w:rFonts w:ascii="Arial" w:hAnsi="Arial" w:cs="Arial"/>
-          <w:sz w:val="24"/>
-          <w:szCs w:val="24"/>
-        </w:rPr>
-        <w:t>a</w:t>
-      </w:r>
-      <w:proofErr w:type="spellEnd"/>
-      <w:r>
-        <w:rPr>
-          <w:rFonts w:ascii="Arial" w:hAnsi="Arial" w:cs="Arial"/>
-          <w:sz w:val="24"/>
-          <w:szCs w:val="24"/>
-        </w:rPr>
-        <w:t xml:space="preserve"> arrecadações, torcendo para conseguirem conseguir alcançar a meta </w:t>
-      </w:r>
-      <w:proofErr w:type="gramStart"/>
-      <w:r>
-        <w:rPr>
-          <w:rFonts w:ascii="Arial" w:hAnsi="Arial" w:cs="Arial"/>
-          <w:sz w:val="24"/>
-          <w:szCs w:val="24"/>
-        </w:rPr>
-        <w:t>pra</w:t>
-      </w:r>
-      <w:proofErr w:type="gramEnd"/>
-      <w:r>
-        <w:rPr>
-          <w:rFonts w:ascii="Arial" w:hAnsi="Arial" w:cs="Arial"/>
-          <w:sz w:val="24"/>
-          <w:szCs w:val="24"/>
-        </w:rPr>
-        <w:t xml:space="preserve"> porem processo de desenvolvimento o projeto</w:t>
+        <w:t xml:space="preserve"> podem observar o andamento da</w:t>
+      </w:r>
+      <w:r>
+        <w:rPr>
+          <w:rFonts w:ascii="Arial" w:hAnsi="Arial" w:cs="Arial"/>
+          <w:sz w:val="24"/>
+          <w:szCs w:val="24"/>
+        </w:rPr>
+        <w:t>a arrecadações, torcendo para conseguirem conseguir alcançar a meta pra porem processo de desenvolvimento o projeto</w:t>
       </w:r>
       <w:r>
         <w:rPr>
@@ -1165,13 +995,19 @@
         <w:pStyle w:val="Ttulo"/>
       </w:pPr>
       <w:r>
-        <w:t xml:space="preserve">Como criar uma campanha de </w:t>
-      </w:r>
-      <w:proofErr w:type="spellStart"/>
-      <w:r>
-        <w:t>crowdfunfing</w:t>
-      </w:r>
-      <w:proofErr w:type="spellEnd"/>
+        <w:t>Como</w:t>
+      </w:r>
+      <w:r>
+        <w:t xml:space="preserve"> criar uma campanha de C</w:t>
+      </w:r>
+      <w:bookmarkStart w:id="0" w:name="_GoBack"/>
+      <w:bookmarkEnd w:id="0"/>
+      <w:r>
+        <w:t>rowdfund</w:t>
+      </w:r>
+      <w:r>
+        <w:t>ing</w:t>
+      </w:r>
       <w:r>
         <w:t>?</w:t>
       </w:r>
@@ -1674,36 +1510,194 @@
           <w:sz w:val="24"/>
           <w:szCs w:val="24"/>
         </w:rPr>
-        <w:t xml:space="preserve"> a taxa que a plataforma de </w:t>
-      </w:r>
-      <w:proofErr w:type="spellStart"/>
-      <w:r>
-        <w:rPr>
-          <w:rFonts w:ascii="Arial" w:hAnsi="Arial" w:cs="Arial"/>
-          <w:sz w:val="24"/>
-          <w:szCs w:val="24"/>
-        </w:rPr>
+        <w:t xml:space="preserve"> a taxa que a plataforma de crowdfunding vai descontar da arrecadação total.</w:t>
+      </w:r>
+    </w:p>
+    <w:p>
+      <w:pPr>
+        <w:jc w:val="both"/>
+        <w:rPr>
+          <w:rFonts w:ascii="Arial" w:hAnsi="Arial" w:cs="Arial"/>
+          <w:sz w:val="24"/>
+          <w:szCs w:val="24"/>
+        </w:rPr>
+      </w:pPr>
+    </w:p>
+    <w:p>
+      <w:pPr>
+        <w:pStyle w:val="Ttulo2"/>
+        <w:jc w:val="both"/>
+      </w:pPr>
+      <w:r>
+        <w:t>Quarto passo: divulgue!</w:t>
+      </w:r>
+    </w:p>
+    <w:p>
+      <w:pPr>
+        <w:jc w:val="both"/>
+        <w:rPr>
+          <w:rFonts w:ascii="Arial" w:hAnsi="Arial" w:cs="Arial"/>
+          <w:sz w:val="24"/>
+          <w:szCs w:val="24"/>
+        </w:rPr>
+      </w:pPr>
+      <w:r>
+        <w:rPr>
+          <w:rFonts w:ascii="Arial" w:hAnsi="Arial" w:cs="Arial"/>
+          <w:sz w:val="24"/>
+          <w:szCs w:val="24"/>
+        </w:rPr>
+        <w:tab/>
+      </w:r>
+      <w:r>
+        <w:rPr>
+          <w:rFonts w:ascii="Arial" w:hAnsi="Arial" w:cs="Arial"/>
+          <w:sz w:val="24"/>
+          <w:szCs w:val="24"/>
+        </w:rPr>
+        <w:t>Com tudo</w:t>
+      </w:r>
+      <w:r>
+        <w:rPr>
+          <w:rFonts w:ascii="Arial" w:hAnsi="Arial" w:cs="Arial"/>
+          <w:sz w:val="24"/>
+          <w:szCs w:val="24"/>
+        </w:rPr>
+        <w:t xml:space="preserve"> pronto é hora de divulgar o projeto para o mundo. Criar</w:t>
+      </w:r>
+      <w:r>
+        <w:rPr>
+          <w:rFonts w:ascii="Arial" w:hAnsi="Arial" w:cs="Arial"/>
+          <w:sz w:val="24"/>
+          <w:szCs w:val="24"/>
+        </w:rPr>
+        <w:t xml:space="preserve"> uma fanpage e anúncios </w:t>
+      </w:r>
+      <w:r>
+        <w:rPr>
+          <w:rFonts w:ascii="Arial" w:hAnsi="Arial" w:cs="Arial"/>
+          <w:sz w:val="24"/>
+          <w:szCs w:val="24"/>
+        </w:rPr>
+        <w:t xml:space="preserve">em redes sociais como </w:t>
+      </w:r>
+      <w:r>
+        <w:rPr>
+          <w:rFonts w:ascii="Arial" w:hAnsi="Arial" w:cs="Arial"/>
+          <w:sz w:val="24"/>
+          <w:szCs w:val="24"/>
+        </w:rPr>
+        <w:t>o Facebook</w:t>
+      </w:r>
+      <w:r>
+        <w:rPr>
+          <w:rFonts w:ascii="Arial" w:hAnsi="Arial" w:cs="Arial"/>
+          <w:sz w:val="24"/>
+          <w:szCs w:val="24"/>
+        </w:rPr>
+        <w:t>,</w:t>
+      </w:r>
+      <w:r>
+        <w:rPr>
+          <w:rFonts w:ascii="Arial" w:hAnsi="Arial" w:cs="Arial"/>
+          <w:sz w:val="24"/>
+          <w:szCs w:val="24"/>
+        </w:rPr>
+        <w:t xml:space="preserve"> Twitter</w:t>
+      </w:r>
+      <w:r>
+        <w:rPr>
+          <w:rFonts w:ascii="Arial" w:hAnsi="Arial" w:cs="Arial"/>
+          <w:sz w:val="24"/>
+          <w:szCs w:val="24"/>
+        </w:rPr>
+        <w:t>,</w:t>
+      </w:r>
+      <w:r>
+        <w:rPr>
+          <w:rFonts w:ascii="Arial" w:hAnsi="Arial" w:cs="Arial"/>
+          <w:sz w:val="24"/>
+          <w:szCs w:val="24"/>
+        </w:rPr>
+        <w:t xml:space="preserve"> Instagram</w:t>
+      </w:r>
+      <w:r>
+        <w:rPr>
+          <w:rFonts w:ascii="Arial" w:hAnsi="Arial" w:cs="Arial"/>
+          <w:sz w:val="24"/>
+          <w:szCs w:val="24"/>
+        </w:rPr>
+        <w:t xml:space="preserve"> e outra</w:t>
+      </w:r>
+      <w:r>
+        <w:rPr>
+          <w:rFonts w:ascii="Arial" w:hAnsi="Arial" w:cs="Arial"/>
+          <w:sz w:val="24"/>
+          <w:szCs w:val="24"/>
+        </w:rPr>
+        <w:t xml:space="preserve">s, para promover a </w:t>
+      </w:r>
+      <w:r>
+        <w:rPr>
+          <w:rFonts w:ascii="Arial" w:hAnsi="Arial" w:cs="Arial"/>
+          <w:sz w:val="24"/>
+          <w:szCs w:val="24"/>
+        </w:rPr>
+        <w:t xml:space="preserve">ideia </w:t>
+      </w:r>
+      <w:r>
+        <w:rPr>
+          <w:rFonts w:ascii="Arial" w:hAnsi="Arial" w:cs="Arial"/>
+          <w:sz w:val="24"/>
+          <w:szCs w:val="24"/>
+        </w:rPr>
+        <w:t>mais amplamente</w:t>
+      </w:r>
+      <w:r>
+        <w:rPr>
+          <w:rFonts w:ascii="Arial" w:hAnsi="Arial" w:cs="Arial"/>
+          <w:sz w:val="24"/>
+          <w:szCs w:val="24"/>
+        </w:rPr>
+        <w:t>.</w:t>
+      </w:r>
+      <w:r>
+        <w:rPr>
+          <w:rFonts w:ascii="Arial" w:hAnsi="Arial" w:cs="Arial"/>
+          <w:sz w:val="24"/>
+          <w:szCs w:val="24"/>
+        </w:rPr>
+        <w:t xml:space="preserve"> Quanto maior e melhor for a</w:t>
+      </w:r>
+      <w:r>
+        <w:rPr>
+          <w:rFonts w:ascii="Arial" w:hAnsi="Arial" w:cs="Arial"/>
+          <w:sz w:val="24"/>
+          <w:szCs w:val="24"/>
+        </w:rPr>
+        <w:t xml:space="preserve"> estratégia de divulgação, mais fácil será a captação dos recursos necessários.</w:t>
+      </w:r>
+    </w:p>
+    <w:p>
+      <w:pPr>
+        <w:jc w:val="both"/>
+        <w:rPr>
+          <w:rFonts w:ascii="Arial" w:hAnsi="Arial" w:cs="Arial"/>
+          <w:sz w:val="24"/>
+          <w:szCs w:val="24"/>
+        </w:rPr>
+      </w:pPr>
+    </w:p>
+    <w:p>
+      <w:pPr>
+        <w:pStyle w:val="Ttulo"/>
+      </w:pPr>
+      <w:r>
+        <w:t xml:space="preserve">Forças do modelo de </w:t>
+      </w:r>
+      <w:r>
         <w:t>crowdfunding</w:t>
       </w:r>
-      <w:proofErr w:type="spellEnd"/>
-      <w:r>
-        <w:rPr>
-          <w:rFonts w:ascii="Arial" w:hAnsi="Arial" w:cs="Arial"/>
-          <w:sz w:val="24"/>
-          <w:szCs w:val="24"/>
-        </w:rPr>
-        <w:t xml:space="preserve"> vai descontar da arrecadação total.</w:t>
-      </w:r>
-    </w:p>
-    <w:p>
-      <w:pPr>
-        <w:jc w:val="both"/>
-        <w:rPr>
-          <w:rFonts w:ascii="Arial" w:hAnsi="Arial" w:cs="Arial"/>
-          <w:sz w:val="24"/>
-          <w:szCs w:val="24"/>
-        </w:rPr>
-      </w:pPr>
     </w:p>
     <w:p>
       <w:pPr>
@@ -1711,7 +1705,7 @@
         <w:jc w:val="both"/>
       </w:pPr>
       <w:r>
-        <w:t>Quarto passo: divulgue!</w:t>
+        <w:t>Comprovação de mercado</w:t>
       </w:r>
     </w:p>
     <w:p>
@@ -1737,197 +1731,142 @@
           <w:sz w:val="24"/>
           <w:szCs w:val="24"/>
         </w:rPr>
-        <w:t>Com tudo</w:t>
-      </w:r>
-      <w:r>
-        <w:rPr>
-          <w:rFonts w:ascii="Arial" w:hAnsi="Arial" w:cs="Arial"/>
-          <w:sz w:val="24"/>
-          <w:szCs w:val="24"/>
-        </w:rPr>
-        <w:t xml:space="preserve"> pronto é hora de divulgar o projeto para o mundo. Criar</w:t>
-      </w:r>
-      <w:r>
-        <w:rPr>
-          <w:rFonts w:ascii="Arial" w:hAnsi="Arial" w:cs="Arial"/>
-          <w:sz w:val="24"/>
-          <w:szCs w:val="24"/>
-        </w:rPr>
-        <w:t xml:space="preserve"> uma </w:t>
-      </w:r>
-      <w:proofErr w:type="spellStart"/>
-      <w:r>
-        <w:rPr>
-          <w:rFonts w:ascii="Arial" w:hAnsi="Arial" w:cs="Arial"/>
-          <w:sz w:val="24"/>
-          <w:szCs w:val="24"/>
-        </w:rPr>
-        <w:t>fanpage</w:t>
-      </w:r>
-      <w:proofErr w:type="spellEnd"/>
-      <w:r>
-        <w:rPr>
-          <w:rFonts w:ascii="Arial" w:hAnsi="Arial" w:cs="Arial"/>
-          <w:sz w:val="24"/>
-          <w:szCs w:val="24"/>
-        </w:rPr>
-        <w:t xml:space="preserve"> e anúncios </w:t>
-      </w:r>
-      <w:r>
-        <w:rPr>
-          <w:rFonts w:ascii="Arial" w:hAnsi="Arial" w:cs="Arial"/>
-          <w:sz w:val="24"/>
-          <w:szCs w:val="24"/>
-        </w:rPr>
-        <w:t xml:space="preserve">em redes sociais como </w:t>
-      </w:r>
-      <w:r>
-        <w:rPr>
-          <w:rFonts w:ascii="Arial" w:hAnsi="Arial" w:cs="Arial"/>
-          <w:sz w:val="24"/>
-          <w:szCs w:val="24"/>
-        </w:rPr>
-        <w:t xml:space="preserve">o </w:t>
-      </w:r>
-      <w:proofErr w:type="spellStart"/>
-      <w:r>
-        <w:rPr>
-          <w:rFonts w:ascii="Arial" w:hAnsi="Arial" w:cs="Arial"/>
-          <w:sz w:val="24"/>
-          <w:szCs w:val="24"/>
-        </w:rPr>
-        <w:t>Facebook</w:t>
-      </w:r>
-      <w:proofErr w:type="spellEnd"/>
-      <w:r>
-        <w:rPr>
-          <w:rFonts w:ascii="Arial" w:hAnsi="Arial" w:cs="Arial"/>
-          <w:sz w:val="24"/>
-          <w:szCs w:val="24"/>
-        </w:rPr>
-        <w:t>,</w:t>
-      </w:r>
-      <w:r>
-        <w:rPr>
-          <w:rFonts w:ascii="Arial" w:hAnsi="Arial" w:cs="Arial"/>
-          <w:sz w:val="24"/>
-          <w:szCs w:val="24"/>
-        </w:rPr>
-        <w:t xml:space="preserve"> </w:t>
-      </w:r>
-      <w:proofErr w:type="spellStart"/>
-      <w:r>
-        <w:rPr>
-          <w:rFonts w:ascii="Arial" w:hAnsi="Arial" w:cs="Arial"/>
-          <w:sz w:val="24"/>
-          <w:szCs w:val="24"/>
-        </w:rPr>
-        <w:t>Twitter</w:t>
-      </w:r>
-      <w:proofErr w:type="spellEnd"/>
-      <w:r>
-        <w:rPr>
-          <w:rFonts w:ascii="Arial" w:hAnsi="Arial" w:cs="Arial"/>
-          <w:sz w:val="24"/>
-          <w:szCs w:val="24"/>
-        </w:rPr>
-        <w:t>,</w:t>
-      </w:r>
-      <w:r>
-        <w:rPr>
-          <w:rFonts w:ascii="Arial" w:hAnsi="Arial" w:cs="Arial"/>
-          <w:sz w:val="24"/>
-          <w:szCs w:val="24"/>
-        </w:rPr>
-        <w:t xml:space="preserve"> Instagram</w:t>
-      </w:r>
-      <w:r>
-        <w:rPr>
-          <w:rFonts w:ascii="Arial" w:hAnsi="Arial" w:cs="Arial"/>
-          <w:sz w:val="24"/>
-          <w:szCs w:val="24"/>
-        </w:rPr>
-        <w:t xml:space="preserve"> e outra</w:t>
-      </w:r>
-      <w:r>
-        <w:rPr>
-          <w:rFonts w:ascii="Arial" w:hAnsi="Arial" w:cs="Arial"/>
-          <w:sz w:val="24"/>
-          <w:szCs w:val="24"/>
-        </w:rPr>
-        <w:t xml:space="preserve">s, para promover a </w:t>
-      </w:r>
-      <w:r>
-        <w:rPr>
-          <w:rFonts w:ascii="Arial" w:hAnsi="Arial" w:cs="Arial"/>
-          <w:sz w:val="24"/>
-          <w:szCs w:val="24"/>
-        </w:rPr>
-        <w:t xml:space="preserve">ideia </w:t>
-      </w:r>
-      <w:r>
-        <w:rPr>
-          <w:rFonts w:ascii="Arial" w:hAnsi="Arial" w:cs="Arial"/>
-          <w:sz w:val="24"/>
-          <w:szCs w:val="24"/>
-        </w:rPr>
-        <w:t>mais amplamente</w:t>
-      </w:r>
-      <w:r>
-        <w:rPr>
-          <w:rFonts w:ascii="Arial" w:hAnsi="Arial" w:cs="Arial"/>
-          <w:sz w:val="24"/>
-          <w:szCs w:val="24"/>
-        </w:rPr>
-        <w:t>.</w:t>
-      </w:r>
-      <w:r>
-        <w:rPr>
-          <w:rFonts w:ascii="Arial" w:hAnsi="Arial" w:cs="Arial"/>
-          <w:sz w:val="24"/>
-          <w:szCs w:val="24"/>
-        </w:rPr>
-        <w:t xml:space="preserve"> Quanto maior e melhor for a</w:t>
-      </w:r>
-      <w:r>
-        <w:rPr>
-          <w:rFonts w:ascii="Arial" w:hAnsi="Arial" w:cs="Arial"/>
-          <w:sz w:val="24"/>
-          <w:szCs w:val="24"/>
-        </w:rPr>
-        <w:t xml:space="preserve"> estratégia de divulgação, mais fácil será a captação dos recursos necessários.</w:t>
-      </w:r>
-    </w:p>
-    <w:p>
-      <w:pPr>
-        <w:jc w:val="both"/>
-        <w:rPr>
-          <w:rFonts w:ascii="Arial" w:hAnsi="Arial" w:cs="Arial"/>
-          <w:sz w:val="24"/>
-          <w:szCs w:val="24"/>
-        </w:rPr>
-      </w:pPr>
-    </w:p>
-    <w:p>
-      <w:pPr>
-        <w:pStyle w:val="Ttulo"/>
-      </w:pPr>
-      <w:r>
-        <w:t xml:space="preserve">Forças do modelo de </w:t>
-      </w:r>
-      <w:proofErr w:type="spellStart"/>
-      <w:r>
-        <w:t>crowdfunding</w:t>
-      </w:r>
-      <w:proofErr w:type="spellEnd"/>
+        <w:t>Sites de Crowdfunding se tornaram um grande destino de compradores</w:t>
+      </w:r>
+      <w:r>
+        <w:rPr>
+          <w:rFonts w:ascii="Arial" w:hAnsi="Arial" w:cs="Arial"/>
+          <w:sz w:val="24"/>
+          <w:szCs w:val="24"/>
+        </w:rPr>
+        <w:t xml:space="preserve"> </w:t>
+      </w:r>
+      <w:r>
+        <w:rPr>
+          <w:rFonts w:ascii="Arial" w:hAnsi="Arial" w:cs="Arial"/>
+          <w:sz w:val="24"/>
+          <w:szCs w:val="24"/>
+        </w:rPr>
+        <w:t>conhecidos como “early-adopters” e já se tornaram mecanismos de financiamento bem conhecidos pela sociedade de uma maneira geral</w:t>
+      </w:r>
+      <w:r>
+        <w:rPr>
+          <w:rFonts w:ascii="Arial" w:hAnsi="Arial" w:cs="Arial"/>
+          <w:sz w:val="24"/>
+          <w:szCs w:val="24"/>
+        </w:rPr>
+        <w:t xml:space="preserve">. </w:t>
+      </w:r>
+      <w:r>
+        <w:rPr>
+          <w:rFonts w:ascii="Arial" w:hAnsi="Arial" w:cs="Arial"/>
+          <w:sz w:val="24"/>
+          <w:szCs w:val="24"/>
+        </w:rPr>
+        <w:t>Um dos principais benefícios para quem coloca um projeto em uma campanha de crowdfunding é esse: a comprovação de mercado.</w:t>
+      </w:r>
+      <w:r>
+        <w:rPr>
+          <w:rFonts w:ascii="Arial" w:hAnsi="Arial" w:cs="Arial"/>
+          <w:sz w:val="24"/>
+          <w:szCs w:val="24"/>
+        </w:rPr>
+        <w:t xml:space="preserve"> Pois, quem possui dúvidas sobre as </w:t>
+      </w:r>
+      <w:r>
+        <w:rPr>
+          <w:rFonts w:ascii="Arial" w:hAnsi="Arial" w:cs="Arial"/>
+          <w:sz w:val="24"/>
+          <w:szCs w:val="24"/>
+        </w:rPr>
+        <w:t>chances</w:t>
+      </w:r>
+      <w:r>
+        <w:rPr>
+          <w:rFonts w:ascii="Arial" w:hAnsi="Arial" w:cs="Arial"/>
+          <w:sz w:val="24"/>
+          <w:szCs w:val="24"/>
+        </w:rPr>
+        <w:t xml:space="preserve"> do novo produto ter boa aceitação</w:t>
+      </w:r>
+      <w:r>
+        <w:rPr>
+          <w:rFonts w:ascii="Arial" w:hAnsi="Arial" w:cs="Arial"/>
+          <w:sz w:val="24"/>
+          <w:szCs w:val="24"/>
+        </w:rPr>
+        <w:t xml:space="preserve"> </w:t>
+      </w:r>
+      <w:r>
+        <w:rPr>
+          <w:rFonts w:ascii="Arial" w:hAnsi="Arial" w:cs="Arial"/>
+          <w:sz w:val="24"/>
+          <w:szCs w:val="24"/>
+        </w:rPr>
+        <w:t>no mercado poderá saná-las</w:t>
+      </w:r>
+      <w:r>
+        <w:rPr>
+          <w:rFonts w:ascii="Arial" w:hAnsi="Arial" w:cs="Arial"/>
+          <w:sz w:val="24"/>
+          <w:szCs w:val="24"/>
+        </w:rPr>
+        <w:t>, afinal,</w:t>
+      </w:r>
+      <w:r>
+        <w:rPr>
+          <w:rFonts w:ascii="Arial" w:hAnsi="Arial" w:cs="Arial"/>
+          <w:sz w:val="24"/>
+          <w:szCs w:val="24"/>
+        </w:rPr>
+        <w:t xml:space="preserve"> </w:t>
+      </w:r>
+      <w:r>
+        <w:rPr>
+          <w:rFonts w:ascii="Arial" w:hAnsi="Arial" w:cs="Arial"/>
+          <w:sz w:val="24"/>
+          <w:szCs w:val="24"/>
+        </w:rPr>
+        <w:t xml:space="preserve">se existem pessoas </w:t>
+      </w:r>
+      <w:r>
+        <w:rPr>
+          <w:rFonts w:ascii="Arial" w:hAnsi="Arial" w:cs="Arial"/>
+          <w:sz w:val="24"/>
+          <w:szCs w:val="24"/>
+        </w:rPr>
+        <w:t>que pagaria</w:t>
+      </w:r>
+      <w:r>
+        <w:rPr>
+          <w:rFonts w:ascii="Arial" w:hAnsi="Arial" w:cs="Arial"/>
+          <w:sz w:val="24"/>
+          <w:szCs w:val="24"/>
+        </w:rPr>
+        <w:t>m</w:t>
+      </w:r>
+      <w:r>
+        <w:rPr>
+          <w:rFonts w:ascii="Arial" w:hAnsi="Arial" w:cs="Arial"/>
+          <w:sz w:val="24"/>
+          <w:szCs w:val="24"/>
+        </w:rPr>
+        <w:t xml:space="preserve"> para ter a sua ideia em mãos é porque ela tem uma grande oferta de mercado.</w:t>
+      </w:r>
     </w:p>
     <w:p>
       <w:pPr>
         <w:pStyle w:val="Ttulo2"/>
         <w:jc w:val="both"/>
       </w:pPr>
-      <w:r>
-        <w:t>Comprovação de mercado</w:t>
+    </w:p>
+    <w:p>
+      <w:pPr>
+        <w:pStyle w:val="Ttulo2"/>
+        <w:jc w:val="both"/>
+      </w:pPr>
+      <w:r>
+        <w:t>Produção sob encomenda</w:t>
       </w:r>
     </w:p>
     <w:p>
@@ -1953,181 +1892,23 @@
           <w:sz w:val="24"/>
           <w:szCs w:val="24"/>
         </w:rPr>
-        <w:t xml:space="preserve">Sites de </w:t>
-      </w:r>
-      <w:proofErr w:type="spellStart"/>
-      <w:r>
-        <w:rPr>
-          <w:rFonts w:ascii="Arial" w:hAnsi="Arial" w:cs="Arial"/>
-          <w:sz w:val="24"/>
-          <w:szCs w:val="24"/>
-        </w:rPr>
-        <w:t>Crowdfunding</w:t>
-      </w:r>
-      <w:proofErr w:type="spellEnd"/>
-      <w:r>
-        <w:rPr>
-          <w:rFonts w:ascii="Arial" w:hAnsi="Arial" w:cs="Arial"/>
-          <w:sz w:val="24"/>
-          <w:szCs w:val="24"/>
-        </w:rPr>
-        <w:t xml:space="preserve"> se tornaram um grande destino de compradores</w:t>
-      </w:r>
-      <w:r>
-        <w:rPr>
-          <w:rFonts w:ascii="Arial" w:hAnsi="Arial" w:cs="Arial"/>
-          <w:sz w:val="24"/>
-          <w:szCs w:val="24"/>
-        </w:rPr>
-        <w:t xml:space="preserve"> </w:t>
-      </w:r>
-      <w:r>
-        <w:rPr>
-          <w:rFonts w:ascii="Arial" w:hAnsi="Arial" w:cs="Arial"/>
-          <w:sz w:val="24"/>
-          <w:szCs w:val="24"/>
-        </w:rPr>
-        <w:t>conhecidos como “</w:t>
-      </w:r>
-      <w:proofErr w:type="spellStart"/>
-      <w:r>
-        <w:rPr>
-          <w:rFonts w:ascii="Arial" w:hAnsi="Arial" w:cs="Arial"/>
-          <w:sz w:val="24"/>
-          <w:szCs w:val="24"/>
-        </w:rPr>
-        <w:t>early-adopters</w:t>
-      </w:r>
-      <w:proofErr w:type="spellEnd"/>
-      <w:r>
-        <w:rPr>
-          <w:rFonts w:ascii="Arial" w:hAnsi="Arial" w:cs="Arial"/>
-          <w:sz w:val="24"/>
-          <w:szCs w:val="24"/>
-        </w:rPr>
-        <w:t>” e já se tornaram mecanismos de financiamento bem conhecidos pela sociedade de uma maneira geral</w:t>
-      </w:r>
-      <w:r>
-        <w:rPr>
-          <w:rFonts w:ascii="Arial" w:hAnsi="Arial" w:cs="Arial"/>
-          <w:sz w:val="24"/>
-          <w:szCs w:val="24"/>
-        </w:rPr>
-        <w:t xml:space="preserve">. </w:t>
-      </w:r>
-      <w:r>
-        <w:rPr>
-          <w:rFonts w:ascii="Arial" w:hAnsi="Arial" w:cs="Arial"/>
-          <w:sz w:val="24"/>
-          <w:szCs w:val="24"/>
-        </w:rPr>
-        <w:t xml:space="preserve">Um dos principais benefícios para quem coloca um projeto em uma campanha de </w:t>
-      </w:r>
-      <w:proofErr w:type="spellStart"/>
-      <w:r>
-        <w:rPr>
-          <w:rFonts w:ascii="Arial" w:hAnsi="Arial" w:cs="Arial"/>
-          <w:sz w:val="24"/>
-          <w:szCs w:val="24"/>
-        </w:rPr>
-        <w:t>crowdfunding</w:t>
-      </w:r>
-      <w:proofErr w:type="spellEnd"/>
-      <w:r>
-        <w:rPr>
-          <w:rFonts w:ascii="Arial" w:hAnsi="Arial" w:cs="Arial"/>
-          <w:sz w:val="24"/>
-          <w:szCs w:val="24"/>
-        </w:rPr>
-        <w:t xml:space="preserve"> é esse: a comprovação de mercado.</w:t>
-      </w:r>
-      <w:r>
-        <w:rPr>
-          <w:rFonts w:ascii="Arial" w:hAnsi="Arial" w:cs="Arial"/>
-          <w:sz w:val="24"/>
-          <w:szCs w:val="24"/>
-        </w:rPr>
-        <w:t xml:space="preserve"> Pois, quem possui dúvidas sobre as </w:t>
-      </w:r>
-      <w:r>
-        <w:rPr>
-          <w:rFonts w:ascii="Arial" w:hAnsi="Arial" w:cs="Arial"/>
-          <w:sz w:val="24"/>
-          <w:szCs w:val="24"/>
-        </w:rPr>
-        <w:t>chances</w:t>
-      </w:r>
-      <w:r>
-        <w:rPr>
-          <w:rFonts w:ascii="Arial" w:hAnsi="Arial" w:cs="Arial"/>
-          <w:sz w:val="24"/>
-          <w:szCs w:val="24"/>
-        </w:rPr>
-        <w:t xml:space="preserve"> do novo produto ter boa aceitação</w:t>
-      </w:r>
-      <w:r>
-        <w:rPr>
-          <w:rFonts w:ascii="Arial" w:hAnsi="Arial" w:cs="Arial"/>
-          <w:sz w:val="24"/>
-          <w:szCs w:val="24"/>
-        </w:rPr>
-        <w:t xml:space="preserve"> </w:t>
-      </w:r>
-      <w:r>
-        <w:rPr>
-          <w:rFonts w:ascii="Arial" w:hAnsi="Arial" w:cs="Arial"/>
-          <w:sz w:val="24"/>
-          <w:szCs w:val="24"/>
-        </w:rPr>
-        <w:t>no mercado poderá saná-las</w:t>
-      </w:r>
-      <w:r>
-        <w:rPr>
-          <w:rFonts w:ascii="Arial" w:hAnsi="Arial" w:cs="Arial"/>
-          <w:sz w:val="24"/>
-          <w:szCs w:val="24"/>
-        </w:rPr>
-        <w:t>, afinal,</w:t>
-      </w:r>
-      <w:r>
-        <w:rPr>
-          <w:rFonts w:ascii="Arial" w:hAnsi="Arial" w:cs="Arial"/>
-          <w:sz w:val="24"/>
-          <w:szCs w:val="24"/>
-        </w:rPr>
-        <w:t xml:space="preserve"> </w:t>
-      </w:r>
-      <w:r>
-        <w:rPr>
-          <w:rFonts w:ascii="Arial" w:hAnsi="Arial" w:cs="Arial"/>
-          <w:sz w:val="24"/>
-          <w:szCs w:val="24"/>
-        </w:rPr>
-        <w:t xml:space="preserve">se existem pessoas </w:t>
-      </w:r>
-      <w:r>
-        <w:rPr>
-          <w:rFonts w:ascii="Arial" w:hAnsi="Arial" w:cs="Arial"/>
-          <w:sz w:val="24"/>
-          <w:szCs w:val="24"/>
-        </w:rPr>
-        <w:t>que pagaria</w:t>
-      </w:r>
-      <w:r>
-        <w:rPr>
-          <w:rFonts w:ascii="Arial" w:hAnsi="Arial" w:cs="Arial"/>
-          <w:sz w:val="24"/>
-          <w:szCs w:val="24"/>
-        </w:rPr>
-        <w:t>m</w:t>
-      </w:r>
-      <w:r>
-        <w:rPr>
-          <w:rFonts w:ascii="Arial" w:hAnsi="Arial" w:cs="Arial"/>
-          <w:sz w:val="24"/>
-          <w:szCs w:val="24"/>
-        </w:rPr>
-        <w:t xml:space="preserve"> para ter a sua ideia em mãos é porque ela tem uma grande oferta de mercado.</w:t>
+        <w:t>Outro benefício do c</w:t>
+      </w:r>
+      <w:r>
+        <w:rPr>
+          <w:rFonts w:ascii="Arial" w:hAnsi="Arial" w:cs="Arial"/>
+          <w:sz w:val="24"/>
+          <w:szCs w:val="24"/>
+        </w:rPr>
+        <w:t xml:space="preserve">rowdfunding vem do fato de permitir </w:t>
+      </w:r>
+      <w:r>
+        <w:rPr>
+          <w:rFonts w:ascii="Arial" w:hAnsi="Arial" w:cs="Arial"/>
+          <w:sz w:val="24"/>
+          <w:szCs w:val="24"/>
+        </w:rPr>
+        <w:t>saber exatamente quantos produtos deverão ser fabricados em uma primeira tiragem ou versão, já que só quem pagou receberá o item.</w:t>
       </w:r>
     </w:p>
     <w:p>
@@ -2142,7 +1923,8 @@
         <w:jc w:val="both"/>
       </w:pPr>
       <w:r>
-        <w:t>Produção sob encomenda</w:t>
+        <w:lastRenderedPageBreak/>
+        <w:t>Equity crowdfunding</w:t>
       </w:r>
     </w:p>
     <w:p>
@@ -2168,68 +1950,194 @@
           <w:sz w:val="24"/>
           <w:szCs w:val="24"/>
         </w:rPr>
-        <w:t xml:space="preserve">Outro benefício do </w:t>
-      </w:r>
-      <w:proofErr w:type="spellStart"/>
-      <w:r>
-        <w:rPr>
-          <w:rFonts w:ascii="Arial" w:hAnsi="Arial" w:cs="Arial"/>
-          <w:sz w:val="24"/>
-          <w:szCs w:val="24"/>
-        </w:rPr>
-        <w:t>c</w:t>
-      </w:r>
-      <w:r>
-        <w:rPr>
-          <w:rFonts w:ascii="Arial" w:hAnsi="Arial" w:cs="Arial"/>
-          <w:sz w:val="24"/>
-          <w:szCs w:val="24"/>
-        </w:rPr>
-        <w:t>rowdfunding</w:t>
-      </w:r>
-      <w:proofErr w:type="spellEnd"/>
-      <w:r>
-        <w:rPr>
-          <w:rFonts w:ascii="Arial" w:hAnsi="Arial" w:cs="Arial"/>
-          <w:sz w:val="24"/>
-          <w:szCs w:val="24"/>
-        </w:rPr>
-        <w:t xml:space="preserve"> vem do fato de permitir </w:t>
-      </w:r>
-      <w:r>
-        <w:rPr>
-          <w:rFonts w:ascii="Arial" w:hAnsi="Arial" w:cs="Arial"/>
-          <w:sz w:val="24"/>
-          <w:szCs w:val="24"/>
-        </w:rPr>
-        <w:t>saber exatamente quantos produtos deverão ser fabricados em uma primeira tiragem ou versão, já que só quem pagou receberá o item.</w:t>
-      </w:r>
+        <w:t>Outro benefício do modelo de financiamento coletivo é mais direcionado para quem tem uma boa ideia de negócio e não necessariamente um produto.</w:t>
+      </w:r>
+      <w:r>
+        <w:rPr>
+          <w:rFonts w:ascii="Arial" w:hAnsi="Arial" w:cs="Arial"/>
+          <w:sz w:val="24"/>
+          <w:szCs w:val="24"/>
+        </w:rPr>
+        <w:t xml:space="preserve"> </w:t>
+      </w:r>
+      <w:r>
+        <w:rPr>
+          <w:rFonts w:ascii="Arial" w:hAnsi="Arial" w:cs="Arial"/>
+          <w:sz w:val="24"/>
+          <w:szCs w:val="24"/>
+        </w:rPr>
+        <w:t>Esse benefício se chama Equity crowdfunding, e na verdade é mais um modelo de crowdfunding onde os empreendedores que buscam algum tipo de investimento podem se cadastrar em plataformas atrás de pequenos investidores.</w:t>
+      </w:r>
+    </w:p>
+    <w:p>
+      <w:pPr>
+        <w:jc w:val="both"/>
+        <w:rPr>
+          <w:rFonts w:ascii="Arial" w:hAnsi="Arial" w:cs="Arial"/>
+          <w:sz w:val="24"/>
+          <w:szCs w:val="24"/>
+        </w:rPr>
+      </w:pPr>
+      <w:r>
+        <w:rPr>
+          <w:rFonts w:ascii="Arial" w:hAnsi="Arial" w:cs="Arial"/>
+          <w:sz w:val="24"/>
+          <w:szCs w:val="24"/>
+        </w:rPr>
+        <w:tab/>
+      </w:r>
+      <w:r>
+        <w:rPr>
+          <w:rFonts w:ascii="Arial" w:hAnsi="Arial" w:cs="Arial"/>
+          <w:sz w:val="24"/>
+          <w:szCs w:val="24"/>
+        </w:rPr>
+        <w:t>Através dele, quem procura por pequenos apoios financeiros (como de cem mil reais, por exemplo) pode encontrar ajuda de vários investidores interessados em arriscar em um determinado negócio (como 100 investidores com mil reais em mãos cada um) tornando o</w:t>
+      </w:r>
+      <w:r>
+        <w:rPr>
+          <w:rFonts w:ascii="Arial" w:hAnsi="Arial" w:cs="Arial"/>
+          <w:sz w:val="24"/>
+          <w:szCs w:val="24"/>
+        </w:rPr>
+        <w:t xml:space="preserve"> </w:t>
+      </w:r>
+      <w:r>
+        <w:rPr>
+          <w:rFonts w:ascii="Arial" w:hAnsi="Arial" w:cs="Arial"/>
+          <w:sz w:val="24"/>
+          <w:szCs w:val="24"/>
+        </w:rPr>
+        <w:t>processo de captação bem mais simplificado.</w:t>
+      </w:r>
+    </w:p>
+    <w:p>
+      <w:pPr>
+        <w:jc w:val="both"/>
+        <w:rPr>
+          <w:rFonts w:ascii="Arial" w:hAnsi="Arial" w:cs="Arial"/>
+          <w:sz w:val="24"/>
+          <w:szCs w:val="24"/>
+        </w:rPr>
+      </w:pPr>
     </w:p>
     <w:p>
       <w:pPr>
         <w:pStyle w:val="Ttulo2"/>
         <w:jc w:val="both"/>
       </w:pPr>
+      <w:r>
+        <w:t>Fraquezas do modelo de crowdfunding</w:t>
+      </w:r>
+    </w:p>
+    <w:p>
+      <w:pPr>
+        <w:jc w:val="both"/>
+        <w:rPr>
+          <w:rFonts w:ascii="Arial" w:hAnsi="Arial" w:cs="Arial"/>
+          <w:sz w:val="24"/>
+          <w:szCs w:val="24"/>
+        </w:rPr>
+      </w:pPr>
+      <w:r>
+        <w:rPr>
+          <w:rFonts w:ascii="Arial" w:hAnsi="Arial" w:cs="Arial"/>
+          <w:sz w:val="24"/>
+          <w:szCs w:val="24"/>
+        </w:rPr>
+        <w:tab/>
+      </w:r>
+      <w:r>
+        <w:rPr>
+          <w:rFonts w:ascii="Arial" w:hAnsi="Arial" w:cs="Arial"/>
+          <w:sz w:val="24"/>
+          <w:szCs w:val="24"/>
+        </w:rPr>
+        <w:t xml:space="preserve">O modelo </w:t>
+      </w:r>
+      <w:r>
+        <w:rPr>
+          <w:rFonts w:ascii="Arial" w:hAnsi="Arial" w:cs="Arial"/>
+          <w:sz w:val="24"/>
+          <w:szCs w:val="24"/>
+        </w:rPr>
+        <w:t>está</w:t>
+      </w:r>
+      <w:r>
+        <w:rPr>
+          <w:rFonts w:ascii="Arial" w:hAnsi="Arial" w:cs="Arial"/>
+          <w:sz w:val="24"/>
+          <w:szCs w:val="24"/>
+        </w:rPr>
+        <w:t xml:space="preserve"> </w:t>
+      </w:r>
+      <w:r>
+        <w:rPr>
+          <w:rFonts w:ascii="Arial" w:hAnsi="Arial" w:cs="Arial"/>
+          <w:sz w:val="24"/>
+          <w:szCs w:val="24"/>
+        </w:rPr>
+        <w:t>sujeito a dois fatores que podem desmotivar usuários e derrubar a reputação</w:t>
+      </w:r>
+      <w:r>
+        <w:rPr>
+          <w:rFonts w:ascii="Arial" w:hAnsi="Arial" w:cs="Arial"/>
+          <w:sz w:val="24"/>
+          <w:szCs w:val="24"/>
+        </w:rPr>
+        <w:t xml:space="preserve"> </w:t>
+      </w:r>
+      <w:r>
+        <w:rPr>
+          <w:rFonts w:ascii="Arial" w:hAnsi="Arial" w:cs="Arial"/>
+          <w:sz w:val="24"/>
+          <w:szCs w:val="24"/>
+        </w:rPr>
+        <w:t xml:space="preserve">de websites de crowdfunding. </w:t>
+      </w:r>
+      <w:r>
+        <w:rPr>
+          <w:rFonts w:ascii="Arial" w:hAnsi="Arial" w:cs="Arial"/>
+          <w:sz w:val="24"/>
+          <w:szCs w:val="24"/>
+        </w:rPr>
+        <w:t>O</w:t>
+      </w:r>
+      <w:r>
+        <w:rPr>
+          <w:rFonts w:ascii="Arial" w:hAnsi="Arial" w:cs="Arial"/>
+          <w:sz w:val="24"/>
+          <w:szCs w:val="24"/>
+        </w:rPr>
+        <w:t xml:space="preserve"> fracasso no financiamento de projetos e o </w:t>
+      </w:r>
+      <w:r>
+        <w:rPr>
+          <w:rFonts w:ascii="Arial" w:hAnsi="Arial" w:cs="Arial"/>
+          <w:sz w:val="24"/>
+          <w:szCs w:val="24"/>
+        </w:rPr>
+        <w:t>mau</w:t>
+      </w:r>
+      <w:r>
+        <w:rPr>
+          <w:rFonts w:ascii="Arial" w:hAnsi="Arial" w:cs="Arial"/>
+          <w:sz w:val="24"/>
+          <w:szCs w:val="24"/>
+        </w:rPr>
+        <w:t xml:space="preserve"> uso do dinheiro por parte dos donos dos projetos.</w:t>
+      </w:r>
     </w:p>
     <w:p>
       <w:pPr>
         <w:pStyle w:val="Ttulo2"/>
-        <w:jc w:val="both"/>
-      </w:pPr>
-      <w:proofErr w:type="spellStart"/>
-      <w:r>
-        <w:lastRenderedPageBreak/>
-        <w:t>Equity</w:t>
-      </w:r>
-      <w:proofErr w:type="spellEnd"/>
-      <w:r>
-        <w:t xml:space="preserve"> </w:t>
-      </w:r>
-      <w:proofErr w:type="spellStart"/>
-      <w:r>
-        <w:t>crowdfunding</w:t>
-      </w:r>
-      <w:proofErr w:type="spellEnd"/>
+      </w:pPr>
+      <w:r>
+        <w:t>Como obter sucesso com o modelo de crowdfunding</w:t>
+      </w:r>
+      <w:r>
+        <w:t>?</w:t>
+      </w:r>
     </w:p>
     <w:p>
       <w:pPr>
@@ -2254,77 +2162,50 @@
           <w:sz w:val="24"/>
           <w:szCs w:val="24"/>
         </w:rPr>
-        <w:t>Outro benefício do modelo de financiamento coletivo é mais direcionado para quem tem uma boa ideia de negócio e não necessariamente um produto.</w:t>
-      </w:r>
-      <w:r>
-        <w:rPr>
-          <w:rFonts w:ascii="Arial" w:hAnsi="Arial" w:cs="Arial"/>
-          <w:sz w:val="24"/>
-          <w:szCs w:val="24"/>
-        </w:rPr>
-        <w:t xml:space="preserve"> </w:t>
-      </w:r>
-      <w:r>
-        <w:rPr>
-          <w:rFonts w:ascii="Arial" w:hAnsi="Arial" w:cs="Arial"/>
-          <w:sz w:val="24"/>
-          <w:szCs w:val="24"/>
-        </w:rPr>
-        <w:t xml:space="preserve">Esse benefício se chama </w:t>
-      </w:r>
-      <w:proofErr w:type="spellStart"/>
-      <w:r>
-        <w:rPr>
-          <w:rFonts w:ascii="Arial" w:hAnsi="Arial" w:cs="Arial"/>
-          <w:sz w:val="24"/>
-          <w:szCs w:val="24"/>
-        </w:rPr>
-        <w:t>Equity</w:t>
-      </w:r>
-      <w:proofErr w:type="spellEnd"/>
-      <w:r>
-        <w:rPr>
-          <w:rFonts w:ascii="Arial" w:hAnsi="Arial" w:cs="Arial"/>
-          <w:sz w:val="24"/>
-          <w:szCs w:val="24"/>
-        </w:rPr>
-        <w:t xml:space="preserve"> </w:t>
-      </w:r>
-      <w:proofErr w:type="spellStart"/>
-      <w:r>
-        <w:rPr>
-          <w:rFonts w:ascii="Arial" w:hAnsi="Arial" w:cs="Arial"/>
-          <w:sz w:val="24"/>
-          <w:szCs w:val="24"/>
-        </w:rPr>
-        <w:t>crowdfunding</w:t>
-      </w:r>
-      <w:proofErr w:type="spellEnd"/>
-      <w:r>
-        <w:rPr>
-          <w:rFonts w:ascii="Arial" w:hAnsi="Arial" w:cs="Arial"/>
-          <w:sz w:val="24"/>
-          <w:szCs w:val="24"/>
-        </w:rPr>
-        <w:t xml:space="preserve">, e na verdade é mais um modelo de </w:t>
-      </w:r>
-      <w:proofErr w:type="spellStart"/>
-      <w:r>
-        <w:rPr>
-          <w:rFonts w:ascii="Arial" w:hAnsi="Arial" w:cs="Arial"/>
-          <w:sz w:val="24"/>
-          <w:szCs w:val="24"/>
-        </w:rPr>
-        <w:t>crowdfunding</w:t>
-      </w:r>
-      <w:proofErr w:type="spellEnd"/>
-      <w:r>
-        <w:rPr>
-          <w:rFonts w:ascii="Arial" w:hAnsi="Arial" w:cs="Arial"/>
-          <w:sz w:val="24"/>
-          <w:szCs w:val="24"/>
-        </w:rPr>
-        <w:t xml:space="preserve"> onde os empreendedores que buscam algum tipo de investimento podem se cadastrar em plataformas atrás de pequenos investidores.</w:t>
+        <w:t xml:space="preserve">Para obter sucesso com este modelo é fundamental que seja feita uma curadoria de qualidade para garantir que </w:t>
+      </w:r>
+      <w:r>
+        <w:rPr>
+          <w:rFonts w:ascii="Arial" w:hAnsi="Arial" w:cs="Arial"/>
+          <w:sz w:val="24"/>
+          <w:szCs w:val="24"/>
+        </w:rPr>
+        <w:t>o site</w:t>
+      </w:r>
+      <w:r>
+        <w:rPr>
+          <w:rFonts w:ascii="Arial" w:hAnsi="Arial" w:cs="Arial"/>
+          <w:sz w:val="24"/>
+          <w:szCs w:val="24"/>
+        </w:rPr>
+        <w:t xml:space="preserve"> </w:t>
+      </w:r>
+      <w:r>
+        <w:rPr>
+          <w:rFonts w:ascii="Arial" w:hAnsi="Arial" w:cs="Arial"/>
+          <w:sz w:val="24"/>
+          <w:szCs w:val="24"/>
+        </w:rPr>
+        <w:t>só aceite e promova projetos com boas chances de financiamento e de correto uso do dinheiro captado (e do envio da recompensa prometida). Outra forma de diferenciação que websites de crowdfunding podem adotar é focar em determinados nichos de mercado.</w:t>
+      </w:r>
+    </w:p>
+    <w:p>
+      <w:pPr>
+        <w:jc w:val="both"/>
+        <w:rPr>
+          <w:rFonts w:ascii="Arial" w:hAnsi="Arial" w:cs="Arial"/>
+          <w:sz w:val="24"/>
+          <w:szCs w:val="24"/>
+        </w:rPr>
+      </w:pPr>
+    </w:p>
+    <w:p>
+      <w:pPr>
+        <w:pStyle w:val="Ttulo2"/>
+        <w:jc w:val="both"/>
+      </w:pPr>
+      <w:r>
+        <w:t>Caso de sucesso</w:t>
       </w:r>
     </w:p>
     <w:p>
@@ -2350,291 +2231,6 @@
           <w:sz w:val="24"/>
           <w:szCs w:val="24"/>
         </w:rPr>
-        <w:t>Através dele, quem procura por pequenos apoios financeiros (como de cem mil reais, por exemplo) pode encontrar ajuda de vários investidores interessados em arriscar em um determinado negócio (como 100 investidores com mil reais em mãos cada um) tornando o</w:t>
-      </w:r>
-      <w:r>
-        <w:rPr>
-          <w:rFonts w:ascii="Arial" w:hAnsi="Arial" w:cs="Arial"/>
-          <w:sz w:val="24"/>
-          <w:szCs w:val="24"/>
-        </w:rPr>
-        <w:t xml:space="preserve"> </w:t>
-      </w:r>
-      <w:r>
-        <w:rPr>
-          <w:rFonts w:ascii="Arial" w:hAnsi="Arial" w:cs="Arial"/>
-          <w:sz w:val="24"/>
-          <w:szCs w:val="24"/>
-        </w:rPr>
-        <w:t>processo de captação bem mais simplificado.</w:t>
-      </w:r>
-    </w:p>
-    <w:p>
-      <w:pPr>
-        <w:jc w:val="both"/>
-        <w:rPr>
-          <w:rFonts w:ascii="Arial" w:hAnsi="Arial" w:cs="Arial"/>
-          <w:sz w:val="24"/>
-          <w:szCs w:val="24"/>
-        </w:rPr>
-      </w:pPr>
-    </w:p>
-    <w:p>
-      <w:pPr>
-        <w:pStyle w:val="Ttulo2"/>
-        <w:jc w:val="both"/>
-      </w:pPr>
-      <w:r>
-        <w:t xml:space="preserve">Fraquezas do modelo de </w:t>
-      </w:r>
-      <w:proofErr w:type="spellStart"/>
-      <w:r>
-        <w:t>crowdfunding</w:t>
-      </w:r>
-      <w:proofErr w:type="spellEnd"/>
-    </w:p>
-    <w:p>
-      <w:pPr>
-        <w:jc w:val="both"/>
-        <w:rPr>
-          <w:rFonts w:ascii="Arial" w:hAnsi="Arial" w:cs="Arial"/>
-          <w:sz w:val="24"/>
-          <w:szCs w:val="24"/>
-        </w:rPr>
-      </w:pPr>
-      <w:r>
-        <w:rPr>
-          <w:rFonts w:ascii="Arial" w:hAnsi="Arial" w:cs="Arial"/>
-          <w:sz w:val="24"/>
-          <w:szCs w:val="24"/>
-        </w:rPr>
-        <w:tab/>
-      </w:r>
-      <w:r>
-        <w:rPr>
-          <w:rFonts w:ascii="Arial" w:hAnsi="Arial" w:cs="Arial"/>
-          <w:sz w:val="24"/>
-          <w:szCs w:val="24"/>
-        </w:rPr>
-        <w:t xml:space="preserve">O modelo </w:t>
-      </w:r>
-      <w:r>
-        <w:rPr>
-          <w:rFonts w:ascii="Arial" w:hAnsi="Arial" w:cs="Arial"/>
-          <w:sz w:val="24"/>
-          <w:szCs w:val="24"/>
-        </w:rPr>
-        <w:t>está</w:t>
-      </w:r>
-      <w:r>
-        <w:rPr>
-          <w:rFonts w:ascii="Arial" w:hAnsi="Arial" w:cs="Arial"/>
-          <w:sz w:val="24"/>
-          <w:szCs w:val="24"/>
-        </w:rPr>
-        <w:t xml:space="preserve"> </w:t>
-      </w:r>
-      <w:r>
-        <w:rPr>
-          <w:rFonts w:ascii="Arial" w:hAnsi="Arial" w:cs="Arial"/>
-          <w:sz w:val="24"/>
-          <w:szCs w:val="24"/>
-        </w:rPr>
-        <w:t>sujeito a dois fatores que podem desmotivar usuários e derrubar a reputação</w:t>
-      </w:r>
-      <w:r>
-        <w:rPr>
-          <w:rFonts w:ascii="Arial" w:hAnsi="Arial" w:cs="Arial"/>
-          <w:sz w:val="24"/>
-          <w:szCs w:val="24"/>
-        </w:rPr>
-        <w:t xml:space="preserve"> </w:t>
-      </w:r>
-      <w:r>
-        <w:rPr>
-          <w:rFonts w:ascii="Arial" w:hAnsi="Arial" w:cs="Arial"/>
-          <w:sz w:val="24"/>
-          <w:szCs w:val="24"/>
-        </w:rPr>
-        <w:t xml:space="preserve">de websites de </w:t>
-      </w:r>
-      <w:proofErr w:type="spellStart"/>
-      <w:r>
-        <w:rPr>
-          <w:rFonts w:ascii="Arial" w:hAnsi="Arial" w:cs="Arial"/>
-          <w:sz w:val="24"/>
-          <w:szCs w:val="24"/>
-        </w:rPr>
-        <w:t>crowdfunding</w:t>
-      </w:r>
-      <w:proofErr w:type="spellEnd"/>
-      <w:r>
-        <w:rPr>
-          <w:rFonts w:ascii="Arial" w:hAnsi="Arial" w:cs="Arial"/>
-          <w:sz w:val="24"/>
-          <w:szCs w:val="24"/>
-        </w:rPr>
-        <w:t xml:space="preserve">. </w:t>
-      </w:r>
-      <w:r>
-        <w:rPr>
-          <w:rFonts w:ascii="Arial" w:hAnsi="Arial" w:cs="Arial"/>
-          <w:sz w:val="24"/>
-          <w:szCs w:val="24"/>
-        </w:rPr>
-        <w:t>O</w:t>
-      </w:r>
-      <w:r>
-        <w:rPr>
-          <w:rFonts w:ascii="Arial" w:hAnsi="Arial" w:cs="Arial"/>
-          <w:sz w:val="24"/>
-          <w:szCs w:val="24"/>
-        </w:rPr>
-        <w:t xml:space="preserve"> fracasso no financiamento de projetos e o </w:t>
-      </w:r>
-      <w:r>
-        <w:rPr>
-          <w:rFonts w:ascii="Arial" w:hAnsi="Arial" w:cs="Arial"/>
-          <w:sz w:val="24"/>
-          <w:szCs w:val="24"/>
-        </w:rPr>
-        <w:t>mau</w:t>
-      </w:r>
-      <w:r>
-        <w:rPr>
-          <w:rFonts w:ascii="Arial" w:hAnsi="Arial" w:cs="Arial"/>
-          <w:sz w:val="24"/>
-          <w:szCs w:val="24"/>
-        </w:rPr>
-        <w:t xml:space="preserve"> uso do dinheiro por parte dos donos dos projetos.</w:t>
-      </w:r>
-    </w:p>
-    <w:p>
-      <w:pPr>
-        <w:pStyle w:val="Ttulo2"/>
-      </w:pPr>
-      <w:r>
-        <w:t xml:space="preserve">Como obter sucesso com o modelo de </w:t>
-      </w:r>
-      <w:proofErr w:type="spellStart"/>
-      <w:r>
-        <w:t>crowdfunding</w:t>
-      </w:r>
-      <w:proofErr w:type="spellEnd"/>
-      <w:r>
-        <w:t>?</w:t>
-      </w:r>
-    </w:p>
-    <w:p>
-      <w:pPr>
-        <w:jc w:val="both"/>
-        <w:rPr>
-          <w:rFonts w:ascii="Arial" w:hAnsi="Arial" w:cs="Arial"/>
-          <w:sz w:val="24"/>
-          <w:szCs w:val="24"/>
-        </w:rPr>
-      </w:pPr>
-      <w:r>
-        <w:rPr>
-          <w:rFonts w:ascii="Arial" w:hAnsi="Arial" w:cs="Arial"/>
-          <w:sz w:val="24"/>
-          <w:szCs w:val="24"/>
-        </w:rPr>
-        <w:tab/>
-      </w:r>
-      <w:r>
-        <w:rPr>
-          <w:rFonts w:ascii="Arial" w:hAnsi="Arial" w:cs="Arial"/>
-          <w:sz w:val="24"/>
-          <w:szCs w:val="24"/>
-        </w:rPr>
-        <w:t xml:space="preserve">Para obter sucesso com este modelo é fundamental que seja feita uma curadoria de qualidade para garantir que </w:t>
-      </w:r>
-      <w:r>
-        <w:rPr>
-          <w:rFonts w:ascii="Arial" w:hAnsi="Arial" w:cs="Arial"/>
-          <w:sz w:val="24"/>
-          <w:szCs w:val="24"/>
-        </w:rPr>
-        <w:t>o site</w:t>
-      </w:r>
-      <w:r>
-        <w:rPr>
-          <w:rFonts w:ascii="Arial" w:hAnsi="Arial" w:cs="Arial"/>
-          <w:sz w:val="24"/>
-          <w:szCs w:val="24"/>
-        </w:rPr>
-        <w:t xml:space="preserve"> </w:t>
-      </w:r>
-      <w:r>
-        <w:rPr>
-          <w:rFonts w:ascii="Arial" w:hAnsi="Arial" w:cs="Arial"/>
-          <w:sz w:val="24"/>
-          <w:szCs w:val="24"/>
-        </w:rPr>
-        <w:t xml:space="preserve">só aceite e promova projetos com boas chances de financiamento e de correto uso do dinheiro captado (e do envio da recompensa prometida). Outra forma de diferenciação que websites de </w:t>
-      </w:r>
-      <w:proofErr w:type="spellStart"/>
-      <w:r>
-        <w:rPr>
-          <w:rFonts w:ascii="Arial" w:hAnsi="Arial" w:cs="Arial"/>
-          <w:sz w:val="24"/>
-          <w:szCs w:val="24"/>
-        </w:rPr>
-        <w:t>crowdfunding</w:t>
-      </w:r>
-      <w:proofErr w:type="spellEnd"/>
-      <w:r>
-        <w:rPr>
-          <w:rFonts w:ascii="Arial" w:hAnsi="Arial" w:cs="Arial"/>
-          <w:sz w:val="24"/>
-          <w:szCs w:val="24"/>
-        </w:rPr>
-        <w:t xml:space="preserve"> podem adotar é focar em determinados nichos de mercado.</w:t>
-      </w:r>
-    </w:p>
-    <w:p>
-      <w:pPr>
-        <w:jc w:val="both"/>
-        <w:rPr>
-          <w:rFonts w:ascii="Arial" w:hAnsi="Arial" w:cs="Arial"/>
-          <w:sz w:val="24"/>
-          <w:szCs w:val="24"/>
-        </w:rPr>
-      </w:pPr>
-    </w:p>
-    <w:p>
-      <w:pPr>
-        <w:pStyle w:val="Ttulo2"/>
-        <w:jc w:val="both"/>
-      </w:pPr>
-      <w:r>
-        <w:t>Caso de sucesso</w:t>
-      </w:r>
-    </w:p>
-    <w:p>
-      <w:pPr>
-        <w:jc w:val="both"/>
-        <w:rPr>
-          <w:rFonts w:ascii="Arial" w:hAnsi="Arial" w:cs="Arial"/>
-          <w:sz w:val="24"/>
-          <w:szCs w:val="24"/>
-        </w:rPr>
-      </w:pPr>
-      <w:r>
-        <w:rPr>
-          <w:rFonts w:ascii="Arial" w:hAnsi="Arial" w:cs="Arial"/>
-          <w:sz w:val="24"/>
-          <w:szCs w:val="24"/>
-        </w:rPr>
-        <w:tab/>
-      </w:r>
-      <w:r>
-        <w:rPr>
-          <w:rFonts w:ascii="Arial" w:hAnsi="Arial" w:cs="Arial"/>
-          <w:sz w:val="24"/>
-          <w:szCs w:val="24"/>
-        </w:rPr>
         <w:t>Lançado em 28 de abril de</w:t>
       </w:r>
       <w:r>
@@ -2699,25 +2295,7 @@
           <w:sz w:val="24"/>
           <w:szCs w:val="24"/>
         </w:rPr>
-        <w:t xml:space="preserve"> empresa que ajudou a tornar o modelo de </w:t>
-      </w:r>
-      <w:proofErr w:type="spellStart"/>
-      <w:r>
-        <w:rPr>
-          <w:rFonts w:ascii="Arial" w:hAnsi="Arial" w:cs="Arial"/>
-          <w:sz w:val="24"/>
-          <w:szCs w:val="24"/>
-        </w:rPr>
-        <w:t>crowdfunding</w:t>
-      </w:r>
-      <w:proofErr w:type="spellEnd"/>
-      <w:r>
-        <w:rPr>
-          <w:rFonts w:ascii="Arial" w:hAnsi="Arial" w:cs="Arial"/>
-          <w:sz w:val="24"/>
-          <w:szCs w:val="24"/>
-        </w:rPr>
-        <w:t xml:space="preserve"> famoso no mundo todo. Através dele, 11 milhões de pessoas já ajudaram mais de 107 mil</w:t>
+        <w:t xml:space="preserve"> empresa que ajudou a tornar o modelo de crowdfunding famoso no mundo todo. Através dele, 11 milhões de pessoas já ajudaram mais de 107 mil</w:t>
       </w:r>
       <w:r>
         <w:rPr>
@@ -2923,11 +2501,9 @@
       <w:pPr>
         <w:pStyle w:val="Ttulo2"/>
       </w:pPr>
-      <w:proofErr w:type="spellStart"/>
       <w:r>
         <w:t>Kickante</w:t>
       </w:r>
-      <w:proofErr w:type="spellEnd"/>
     </w:p>
     <w:p>
       <w:pPr>
@@ -2952,35 +2528,16 @@
           <w:sz w:val="24"/>
           <w:szCs w:val="24"/>
         </w:rPr>
-        <w:t xml:space="preserve">Com uma pegada de </w:t>
-      </w:r>
-      <w:proofErr w:type="spellStart"/>
-      <w:r>
-        <w:rPr>
-          <w:rFonts w:ascii="Arial" w:hAnsi="Arial" w:cs="Arial"/>
-          <w:sz w:val="24"/>
-          <w:szCs w:val="24"/>
-        </w:rPr>
-        <w:t>crowdfunding</w:t>
-      </w:r>
-      <w:proofErr w:type="spellEnd"/>
-      <w:r>
-        <w:rPr>
-          <w:rFonts w:ascii="Arial" w:hAnsi="Arial" w:cs="Arial"/>
-          <w:sz w:val="24"/>
-          <w:szCs w:val="24"/>
-        </w:rPr>
-        <w:t xml:space="preserve"> um pouco mais social, o</w:t>
-      </w:r>
-      <w:r>
-        <w:rPr>
-          <w:rFonts w:ascii="Arial" w:hAnsi="Arial" w:cs="Arial"/>
-          <w:sz w:val="24"/>
-          <w:szCs w:val="24"/>
-        </w:rPr>
-        <w:t xml:space="preserve"> </w:t>
-      </w:r>
-      <w:proofErr w:type="spellStart"/>
+        <w:t>Com uma pegada de crowdfunding um pouco mais social, o</w:t>
+      </w:r>
+      <w:r>
+        <w:rPr>
+          <w:rFonts w:ascii="Arial" w:hAnsi="Arial" w:cs="Arial"/>
+          <w:sz w:val="24"/>
+          <w:szCs w:val="24"/>
+        </w:rPr>
+        <w:t xml:space="preserve"> </w:t>
+      </w:r>
       <w:r>
         <w:rPr>
           <w:rFonts w:ascii="Arial" w:hAnsi="Arial" w:cs="Arial"/>
@@ -2989,7 +2546,6 @@
         </w:rPr>
         <w:t>Kickante</w:t>
       </w:r>
-      <w:proofErr w:type="spellEnd"/>
       <w:r>
         <w:rPr>
           <w:rFonts w:ascii="Arial" w:hAnsi="Arial" w:cs="Arial"/>
@@ -3012,11 +2568,9 @@
         <w:pStyle w:val="Ttulo2"/>
         <w:jc w:val="both"/>
       </w:pPr>
-      <w:proofErr w:type="spellStart"/>
       <w:r>
         <w:t>Vakinha</w:t>
       </w:r>
-      <w:proofErr w:type="spellEnd"/>
     </w:p>
     <w:p>
       <w:pPr>
@@ -3051,7 +2605,6 @@
         </w:rPr>
         <w:t xml:space="preserve"> </w:t>
       </w:r>
-      <w:proofErr w:type="spellStart"/>
       <w:r>
         <w:rPr>
           <w:rFonts w:ascii="Arial" w:hAnsi="Arial" w:cs="Arial"/>
@@ -3060,7 +2613,6 @@
         </w:rPr>
         <w:t>Vakinha</w:t>
       </w:r>
-      <w:proofErr w:type="spellEnd"/>
       <w:r>
         <w:rPr>
           <w:rFonts w:ascii="Arial" w:hAnsi="Arial" w:cs="Arial"/>
@@ -3159,25 +2711,7 @@
           <w:sz w:val="24"/>
           <w:szCs w:val="24"/>
         </w:rPr>
-        <w:t xml:space="preserve">Agora, mais de 7 anos depois, o </w:t>
-      </w:r>
-      <w:proofErr w:type="spellStart"/>
-      <w:r>
-        <w:rPr>
-          <w:rFonts w:ascii="Arial" w:hAnsi="Arial" w:cs="Arial"/>
-          <w:sz w:val="24"/>
-          <w:szCs w:val="24"/>
-        </w:rPr>
-        <w:t>Vakinha</w:t>
-      </w:r>
-      <w:proofErr w:type="spellEnd"/>
-      <w:r>
-        <w:rPr>
-          <w:rFonts w:ascii="Arial" w:hAnsi="Arial" w:cs="Arial"/>
-          <w:sz w:val="24"/>
-          <w:szCs w:val="24"/>
-        </w:rPr>
-        <w:t xml:space="preserve"> já conseguiu arrecadar grana para mais de 400 mil projetos cadastrados por lá.</w:t>
+        <w:t>Agora, mais de 7 anos depois, o Vakinha já conseguiu arrecadar grana para mais de 400 mil projetos cadastrados por lá.</w:t>
       </w:r>
     </w:p>
     <w:p>
@@ -3240,25 +2774,7 @@
           <w:sz w:val="24"/>
           <w:szCs w:val="24"/>
         </w:rPr>
-        <w:t xml:space="preserve">Achou os números das plataformas de </w:t>
-      </w:r>
-      <w:proofErr w:type="spellStart"/>
-      <w:r>
-        <w:rPr>
-          <w:rFonts w:ascii="Arial" w:hAnsi="Arial" w:cs="Arial"/>
-          <w:sz w:val="24"/>
-          <w:szCs w:val="24"/>
-        </w:rPr>
-        <w:t>crowdfunding</w:t>
-      </w:r>
-      <w:proofErr w:type="spellEnd"/>
-      <w:r>
-        <w:rPr>
-          <w:rFonts w:ascii="Arial" w:hAnsi="Arial" w:cs="Arial"/>
-          <w:sz w:val="24"/>
-          <w:szCs w:val="24"/>
-        </w:rPr>
-        <w:t xml:space="preserve"> brasileiras impressionantes?</w:t>
+        <w:t>Achou os números das plataformas de crowdfunding brasileiras impressionantes?</w:t>
       </w:r>
     </w:p>
     <w:p>
@@ -3364,18 +2880,8 @@
           <w:sz w:val="24"/>
           <w:szCs w:val="24"/>
         </w:rPr>
-        <w:t xml:space="preserve"> </w:t>
-      </w:r>
-      <w:proofErr w:type="spellStart"/>
-      <w:r>
-        <w:rPr>
-          <w:rFonts w:ascii="Arial" w:hAnsi="Arial" w:cs="Arial"/>
-          <w:sz w:val="24"/>
-          <w:szCs w:val="24"/>
-        </w:rPr>
-        <w:t>Rift</w:t>
-      </w:r>
-      <w:proofErr w:type="spellEnd"/>
+        <w:t xml:space="preserve"> Rift</w:t>
+      </w:r>
       <w:r>
         <w:rPr>
           <w:rFonts w:ascii="Arial" w:hAnsi="Arial" w:cs="Arial"/>
@@ -3392,7 +2898,6 @@
         </w:rPr>
         <w:t xml:space="preserve">(comprado posteriormente pelo </w:t>
       </w:r>
-      <w:proofErr w:type="spellStart"/>
       <w:r>
         <w:rPr>
           <w:rFonts w:ascii="Arial" w:hAnsi="Arial" w:cs="Arial"/>
@@ -3400,34 +2905,7 @@
           <w:szCs w:val="24"/>
         </w:rPr>
         <w:lastRenderedPageBreak/>
-        <w:t>Facebook</w:t>
-      </w:r>
-      <w:proofErr w:type="spellEnd"/>
-      <w:r>
-        <w:rPr>
-          <w:rFonts w:ascii="Arial" w:hAnsi="Arial" w:cs="Arial"/>
-          <w:sz w:val="24"/>
-          <w:szCs w:val="24"/>
-        </w:rPr>
-        <w:t xml:space="preserve">) e até o filme baseado na série The Veronica </w:t>
-      </w:r>
-      <w:proofErr w:type="spellStart"/>
-      <w:r>
-        <w:rPr>
-          <w:rFonts w:ascii="Arial" w:hAnsi="Arial" w:cs="Arial"/>
-          <w:sz w:val="24"/>
-          <w:szCs w:val="24"/>
-        </w:rPr>
-        <w:t>Mars</w:t>
-      </w:r>
-      <w:proofErr w:type="spellEnd"/>
-      <w:r>
-        <w:rPr>
-          <w:rFonts w:ascii="Arial" w:hAnsi="Arial" w:cs="Arial"/>
-          <w:sz w:val="24"/>
-          <w:szCs w:val="24"/>
-        </w:rPr>
-        <w:t xml:space="preserve"> (que arrecadou mais de 5 milhões de verdinhas em sua campanha).</w:t>
+        <w:t>Facebook) e até o filme baseado na série The Veronica Mars (que arrecadou mais de 5 milhões de verdinhas em sua campanha).</w:t>
       </w:r>
     </w:p>
     <w:p>
@@ -3435,11 +2913,9 @@
         <w:pStyle w:val="Ttulo2"/>
         <w:jc w:val="both"/>
       </w:pPr>
-      <w:proofErr w:type="spellStart"/>
       <w:r>
         <w:t>Indiegogo</w:t>
       </w:r>
-      <w:proofErr w:type="spellEnd"/>
     </w:p>
     <w:p>
       <w:pPr>
@@ -3464,85 +2940,39 @@
           <w:sz w:val="24"/>
           <w:szCs w:val="24"/>
         </w:rPr>
-        <w:t xml:space="preserve">Favorito dos produtos de curtas e filmes independentes, o </w:t>
-      </w:r>
-      <w:proofErr w:type="spellStart"/>
-      <w:r>
-        <w:rPr>
-          <w:rFonts w:ascii="Arial" w:hAnsi="Arial" w:cs="Arial"/>
-          <w:sz w:val="24"/>
-          <w:szCs w:val="24"/>
-        </w:rPr>
-        <w:t>Indiegogo</w:t>
-      </w:r>
-      <w:proofErr w:type="spellEnd"/>
-      <w:r>
-        <w:rPr>
-          <w:rFonts w:ascii="Arial" w:hAnsi="Arial" w:cs="Arial"/>
-          <w:sz w:val="24"/>
-          <w:szCs w:val="24"/>
-        </w:rPr>
-        <w:t xml:space="preserve"> é o responsável por ter dado vida a projetos como o aclamado</w:t>
-      </w:r>
-      <w:r>
-        <w:rPr>
-          <w:rFonts w:ascii="Arial" w:hAnsi="Arial" w:cs="Arial"/>
-          <w:sz w:val="24"/>
-          <w:szCs w:val="24"/>
-        </w:rPr>
-        <w:t xml:space="preserve"> </w:t>
-      </w:r>
-      <w:proofErr w:type="spellStart"/>
-      <w:r>
-        <w:rPr>
-          <w:rFonts w:ascii="Arial" w:hAnsi="Arial" w:cs="Arial"/>
-          <w:sz w:val="24"/>
-          <w:szCs w:val="24"/>
-        </w:rPr>
-        <w:t>Hardcore</w:t>
-      </w:r>
-      <w:proofErr w:type="spellEnd"/>
-      <w:r>
-        <w:rPr>
-          <w:rFonts w:ascii="Arial" w:hAnsi="Arial" w:cs="Arial"/>
-          <w:sz w:val="24"/>
-          <w:szCs w:val="24"/>
-        </w:rPr>
-        <w:t xml:space="preserve"> Henry</w:t>
-      </w:r>
-      <w:r>
-        <w:rPr>
-          <w:rFonts w:ascii="Arial" w:hAnsi="Arial" w:cs="Arial"/>
-          <w:sz w:val="24"/>
-          <w:szCs w:val="24"/>
-        </w:rPr>
-        <w:t xml:space="preserve"> </w:t>
-      </w:r>
-      <w:r>
-        <w:rPr>
-          <w:rFonts w:ascii="Arial" w:hAnsi="Arial" w:cs="Arial"/>
-          <w:sz w:val="24"/>
-          <w:szCs w:val="24"/>
-        </w:rPr>
-        <w:t xml:space="preserve">(filme totalmente filmado em primeira pessoa com ajuda de algumas </w:t>
-      </w:r>
-      <w:proofErr w:type="spellStart"/>
-      <w:r>
-        <w:rPr>
-          <w:rFonts w:ascii="Arial" w:hAnsi="Arial" w:cs="Arial"/>
-          <w:sz w:val="24"/>
-          <w:szCs w:val="24"/>
-        </w:rPr>
-        <w:t>GoPros</w:t>
-      </w:r>
-      <w:proofErr w:type="spellEnd"/>
-      <w:r>
-        <w:rPr>
-          <w:rFonts w:ascii="Arial" w:hAnsi="Arial" w:cs="Arial"/>
-          <w:sz w:val="24"/>
-          <w:szCs w:val="24"/>
-        </w:rPr>
-        <w:t>) e</w:t>
+        <w:t>Favorito dos produtos de curtas e filmes independentes, o Indiegogo é o responsável por ter dado vida a projetos como o aclamado</w:t>
+      </w:r>
+      <w:r>
+        <w:rPr>
+          <w:rFonts w:ascii="Arial" w:hAnsi="Arial" w:cs="Arial"/>
+          <w:sz w:val="24"/>
+          <w:szCs w:val="24"/>
+        </w:rPr>
+        <w:t xml:space="preserve"> </w:t>
+      </w:r>
+      <w:r>
+        <w:rPr>
+          <w:rFonts w:ascii="Arial" w:hAnsi="Arial" w:cs="Arial"/>
+          <w:sz w:val="24"/>
+          <w:szCs w:val="24"/>
+        </w:rPr>
+        <w:t>Hardcore Henry</w:t>
+      </w:r>
+      <w:r>
+        <w:rPr>
+          <w:rFonts w:ascii="Arial" w:hAnsi="Arial" w:cs="Arial"/>
+          <w:sz w:val="24"/>
+          <w:szCs w:val="24"/>
+        </w:rPr>
+        <w:t xml:space="preserve"> </w:t>
+      </w:r>
+      <w:r>
+        <w:rPr>
+          <w:rFonts w:ascii="Arial" w:hAnsi="Arial" w:cs="Arial"/>
+          <w:sz w:val="24"/>
+          <w:szCs w:val="24"/>
+        </w:rPr>
+        <w:t>(filme totalmente filmado em primeira pessoa com ajuda de algumas GoPros) e</w:t>
       </w:r>
       <w:r>
         <w:rPr>
@@ -3566,11 +2996,9 @@
         <w:pStyle w:val="Ttulo2"/>
         <w:jc w:val="both"/>
       </w:pPr>
-      <w:proofErr w:type="spellStart"/>
       <w:r>
         <w:t>Rockethub</w:t>
       </w:r>
-      <w:proofErr w:type="spellEnd"/>
     </w:p>
     <w:p>
       <w:pPr>
@@ -3605,7 +3033,6 @@
         </w:rPr>
         <w:t xml:space="preserve"> </w:t>
       </w:r>
-      <w:proofErr w:type="spellStart"/>
       <w:r>
         <w:rPr>
           <w:rFonts w:ascii="Arial" w:hAnsi="Arial" w:cs="Arial"/>
@@ -3614,40 +3041,21 @@
         </w:rPr>
         <w:t>Rockethub</w:t>
       </w:r>
-      <w:proofErr w:type="spellEnd"/>
-      <w:r>
-        <w:rPr>
-          <w:rFonts w:ascii="Arial" w:hAnsi="Arial" w:cs="Arial"/>
-          <w:sz w:val="24"/>
-          <w:szCs w:val="24"/>
-        </w:rPr>
-        <w:t xml:space="preserve"> </w:t>
-      </w:r>
-      <w:r>
-        <w:rPr>
-          <w:rFonts w:ascii="Arial" w:hAnsi="Arial" w:cs="Arial"/>
-          <w:sz w:val="24"/>
-          <w:szCs w:val="24"/>
-        </w:rPr>
-        <w:t xml:space="preserve">é um tipo de plataforma de </w:t>
-      </w:r>
-      <w:proofErr w:type="spellStart"/>
-      <w:r>
-        <w:rPr>
-          <w:rFonts w:ascii="Arial" w:hAnsi="Arial" w:cs="Arial"/>
-          <w:sz w:val="24"/>
-          <w:szCs w:val="24"/>
-        </w:rPr>
-        <w:t>crowdfunding</w:t>
-      </w:r>
-      <w:proofErr w:type="spellEnd"/>
-      <w:r>
-        <w:rPr>
-          <w:rFonts w:ascii="Arial" w:hAnsi="Arial" w:cs="Arial"/>
-          <w:sz w:val="24"/>
-          <w:szCs w:val="24"/>
-        </w:rPr>
-        <w:t xml:space="preserve"> que inicialmente atendia mais a projetos de tecnologia e ciência, no entanto, com o passar do tempo ele foi se transformando em um sistema mais aberto voltado a projetos educacionais que já atendeu a dezenas de milhares de instituições ao redor do mundo.</w:t>
+      <w:r>
+        <w:rPr>
+          <w:rFonts w:ascii="Arial" w:hAnsi="Arial" w:cs="Arial"/>
+          <w:sz w:val="24"/>
+          <w:szCs w:val="24"/>
+        </w:rPr>
+        <w:t xml:space="preserve"> </w:t>
+      </w:r>
+      <w:r>
+        <w:rPr>
+          <w:rFonts w:ascii="Arial" w:hAnsi="Arial" w:cs="Arial"/>
+          <w:sz w:val="24"/>
+          <w:szCs w:val="24"/>
+        </w:rPr>
+        <w:t>é um tipo de plataforma de crowdfunding que inicialmente atendia mais a projetos de tecnologia e ciência, no entanto, com o passar do tempo ele foi se transformando em um sistema mais aberto voltado a projetos educacionais que já atendeu a dezenas de milhares de instituições ao redor do mundo.</w:t>
       </w:r>
     </w:p>
     <w:p>
@@ -3848,25 +3256,7 @@
           <w:sz w:val="24"/>
           <w:szCs w:val="24"/>
         </w:rPr>
-        <w:t xml:space="preserve">Contos de fadas originais, da produtora Marina </w:t>
-      </w:r>
-      <w:proofErr w:type="spellStart"/>
-      <w:r>
-        <w:rPr>
-          <w:rFonts w:ascii="Arial" w:hAnsi="Arial" w:cs="Arial"/>
-          <w:sz w:val="24"/>
-          <w:szCs w:val="24"/>
-        </w:rPr>
-        <w:t>Avila</w:t>
-      </w:r>
-      <w:proofErr w:type="spellEnd"/>
-      <w:r>
-        <w:rPr>
-          <w:rFonts w:ascii="Arial" w:hAnsi="Arial" w:cs="Arial"/>
-          <w:sz w:val="24"/>
-          <w:szCs w:val="24"/>
-        </w:rPr>
-        <w:t>, pedia R$2.950 para ganhar vida (através do Catarse). No entanto bastou pouco mais de um mês para essa quantia ultrapassar em mais de 100% a meta, sendo um ótimo exemplo de case de sucesso literário do financiamento coletivo no país.</w:t>
+        <w:t>Contos de fadas originais, da produtora Marina Avila, pedia R$2.950 para ganhar vida (através do Catarse). No entanto bastou pouco mais de um mês para essa quantia ultrapassar em mais de 100% a meta, sendo um ótimo exemplo de case de sucesso literário do financiamento coletivo no país.</w:t>
       </w:r>
     </w:p>
     <w:p>
@@ -3902,61 +3292,7 @@
           <w:sz w:val="24"/>
           <w:szCs w:val="24"/>
         </w:rPr>
-        <w:t xml:space="preserve">Dos capixabas do </w:t>
-      </w:r>
-      <w:proofErr w:type="spellStart"/>
-      <w:r>
-        <w:rPr>
-          <w:rFonts w:ascii="Arial" w:hAnsi="Arial" w:cs="Arial"/>
-          <w:sz w:val="24"/>
-          <w:szCs w:val="24"/>
-        </w:rPr>
-        <w:t>Dead</w:t>
-      </w:r>
-      <w:proofErr w:type="spellEnd"/>
-      <w:r>
-        <w:rPr>
-          <w:rFonts w:ascii="Arial" w:hAnsi="Arial" w:cs="Arial"/>
-          <w:sz w:val="24"/>
-          <w:szCs w:val="24"/>
-        </w:rPr>
-        <w:t xml:space="preserve"> </w:t>
-      </w:r>
-      <w:proofErr w:type="spellStart"/>
-      <w:r>
-        <w:rPr>
-          <w:rFonts w:ascii="Arial" w:hAnsi="Arial" w:cs="Arial"/>
-          <w:sz w:val="24"/>
-          <w:szCs w:val="24"/>
-        </w:rPr>
-        <w:t>Fish</w:t>
-      </w:r>
-      <w:proofErr w:type="spellEnd"/>
-      <w:r>
-        <w:rPr>
-          <w:rFonts w:ascii="Arial" w:hAnsi="Arial" w:cs="Arial"/>
-          <w:sz w:val="24"/>
-          <w:szCs w:val="24"/>
-        </w:rPr>
-        <w:t xml:space="preserve"> até os gaúchos do Apanhador Só, o que não falta no Brasil são bandas que conseguiram produzir seus discos graças ao </w:t>
-      </w:r>
-      <w:proofErr w:type="spellStart"/>
-      <w:r>
-        <w:rPr>
-          <w:rFonts w:ascii="Arial" w:hAnsi="Arial" w:cs="Arial"/>
-          <w:sz w:val="24"/>
-          <w:szCs w:val="24"/>
-        </w:rPr>
-        <w:t>crowdfunding</w:t>
-      </w:r>
-      <w:proofErr w:type="spellEnd"/>
-      <w:r>
-        <w:rPr>
-          <w:rFonts w:ascii="Arial" w:hAnsi="Arial" w:cs="Arial"/>
-          <w:sz w:val="24"/>
-          <w:szCs w:val="24"/>
-        </w:rPr>
-        <w:t>.</w:t>
+        <w:t>Dos capixabas do Dead Fish até os gaúchos do Apanhador Só, o que não falta no Brasil são bandas que conseguiram produzir seus discos graças ao crowdfunding.</w:t>
       </w:r>
     </w:p>
     <w:p>
@@ -3991,25 +3327,7 @@
           <w:sz w:val="24"/>
           <w:szCs w:val="24"/>
         </w:rPr>
-        <w:t xml:space="preserve">Considerado um dos maiores autores da atualidade, o norte-americano Chuck </w:t>
-      </w:r>
-      <w:proofErr w:type="spellStart"/>
-      <w:r>
-        <w:rPr>
-          <w:rFonts w:ascii="Arial" w:hAnsi="Arial" w:cs="Arial"/>
-          <w:sz w:val="24"/>
-          <w:szCs w:val="24"/>
-        </w:rPr>
-        <w:t>Palahniuk</w:t>
-      </w:r>
-      <w:proofErr w:type="spellEnd"/>
-      <w:r>
-        <w:rPr>
-          <w:rFonts w:ascii="Arial" w:hAnsi="Arial" w:cs="Arial"/>
-          <w:sz w:val="24"/>
-          <w:szCs w:val="24"/>
-        </w:rPr>
-        <w:t xml:space="preserve"> tem vários best-sellers em sua carreira, no entanto talvez nenhum deles tenha o mesmo sucesso de</w:t>
+        <w:t>Considerado um dos maiores autores da atualidade, o norte-americano Chuck Palahniuk tem vários best-sellers em sua carreira, no entanto talvez nenhum deles tenha o mesmo sucesso de</w:t>
       </w:r>
       <w:r>
         <w:rPr>
@@ -4100,25 +3418,7 @@
           <w:sz w:val="24"/>
           <w:szCs w:val="24"/>
         </w:rPr>
-        <w:t xml:space="preserve"> currículo, </w:t>
-      </w:r>
-      <w:proofErr w:type="spellStart"/>
-      <w:r>
-        <w:rPr>
-          <w:rFonts w:ascii="Arial" w:hAnsi="Arial" w:cs="Arial"/>
-          <w:sz w:val="24"/>
-          <w:szCs w:val="24"/>
-        </w:rPr>
-        <w:t>Palahniuk</w:t>
-      </w:r>
-      <w:proofErr w:type="spellEnd"/>
-      <w:r>
-        <w:rPr>
-          <w:rFonts w:ascii="Arial" w:hAnsi="Arial" w:cs="Arial"/>
-          <w:sz w:val="24"/>
-          <w:szCs w:val="24"/>
-        </w:rPr>
-        <w:t xml:space="preserve"> não pensou duas vezes ao planejar a adaptação de outra de suas obras (Cantiga de Ninar): apostou todas as fichas em uma </w:t>
+        <w:t xml:space="preserve"> currículo, Palahniuk não pensou duas vezes ao planejar a adaptação de outra de suas obras (Cantiga de Ninar): apostou todas as fichas em uma </w:t>
       </w:r>
       <w:r>
         <w:rPr>
@@ -4176,11 +3476,9 @@
         <w:pStyle w:val="Ttulo2"/>
         <w:jc w:val="both"/>
       </w:pPr>
-      <w:proofErr w:type="spellStart"/>
       <w:r>
         <w:t>Podcasts</w:t>
       </w:r>
-      <w:proofErr w:type="spellEnd"/>
     </w:p>
     <w:p>
       <w:pPr>
@@ -4205,25 +3503,7 @@
           <w:sz w:val="24"/>
           <w:szCs w:val="24"/>
         </w:rPr>
-        <w:t xml:space="preserve">Considerado o </w:t>
-      </w:r>
-      <w:proofErr w:type="spellStart"/>
-      <w:r>
-        <w:rPr>
-          <w:rFonts w:ascii="Arial" w:hAnsi="Arial" w:cs="Arial"/>
-          <w:sz w:val="24"/>
-          <w:szCs w:val="24"/>
-        </w:rPr>
-        <w:t>podcast</w:t>
-      </w:r>
-      <w:proofErr w:type="spellEnd"/>
-      <w:r>
-        <w:rPr>
-          <w:rFonts w:ascii="Arial" w:hAnsi="Arial" w:cs="Arial"/>
-          <w:sz w:val="24"/>
-          <w:szCs w:val="24"/>
-        </w:rPr>
-        <w:t xml:space="preserve"> </w:t>
+        <w:t xml:space="preserve">Considerado o podcast </w:t>
       </w:r>
       <w:r>
         <w:rPr>
@@ -4255,43 +3535,7 @@
           <w:sz w:val="24"/>
           <w:szCs w:val="24"/>
         </w:rPr>
-        <w:t xml:space="preserve">precisava de uma certa graninha para fazer a sua segunda temporada. E aí não teve jeito: lá foram os produtores recorrer à uma campanha de </w:t>
-      </w:r>
-      <w:proofErr w:type="spellStart"/>
-      <w:r>
-        <w:rPr>
-          <w:rFonts w:ascii="Arial" w:hAnsi="Arial" w:cs="Arial"/>
-          <w:sz w:val="24"/>
-          <w:szCs w:val="24"/>
-        </w:rPr>
-        <w:t>crowdfunding</w:t>
-      </w:r>
-      <w:proofErr w:type="spellEnd"/>
-      <w:r>
-        <w:rPr>
-          <w:rFonts w:ascii="Arial" w:hAnsi="Arial" w:cs="Arial"/>
-          <w:sz w:val="24"/>
-          <w:szCs w:val="24"/>
-        </w:rPr>
-        <w:t xml:space="preserve"> para dar vida </w:t>
-      </w:r>
-      <w:proofErr w:type="gramStart"/>
-      <w:r>
-        <w:rPr>
-          <w:rFonts w:ascii="Arial" w:hAnsi="Arial" w:cs="Arial"/>
-          <w:sz w:val="24"/>
-          <w:szCs w:val="24"/>
-        </w:rPr>
-        <w:t>à</w:t>
-      </w:r>
-      <w:proofErr w:type="gramEnd"/>
-      <w:r>
-        <w:rPr>
-          <w:rFonts w:ascii="Arial" w:hAnsi="Arial" w:cs="Arial"/>
-          <w:sz w:val="24"/>
-          <w:szCs w:val="24"/>
-        </w:rPr>
-        <w:t xml:space="preserve"> ela.</w:t>
+        <w:t>precisava de uma certa graninha para fazer a sua segunda temporada. E aí não teve jeito: lá foram os produtores recorrer à uma campanha de crowdfunding para dar vida à ela.</w:t>
       </w:r>
       <w:r>
         <w:rPr>
@@ -4342,43 +3586,7 @@
           <w:sz w:val="24"/>
           <w:szCs w:val="24"/>
         </w:rPr>
-        <w:t xml:space="preserve">Produzido por uma parte da equipe responsável por clássicos dos games como </w:t>
-      </w:r>
-      <w:proofErr w:type="spellStart"/>
-      <w:r>
-        <w:rPr>
-          <w:rFonts w:ascii="Arial" w:hAnsi="Arial" w:cs="Arial"/>
-          <w:sz w:val="24"/>
-          <w:szCs w:val="24"/>
-        </w:rPr>
-        <w:t>BioShock</w:t>
-      </w:r>
-      <w:proofErr w:type="spellEnd"/>
-      <w:r>
-        <w:rPr>
-          <w:rFonts w:ascii="Arial" w:hAnsi="Arial" w:cs="Arial"/>
-          <w:sz w:val="24"/>
-          <w:szCs w:val="24"/>
-        </w:rPr>
-        <w:t xml:space="preserve"> e </w:t>
-      </w:r>
-      <w:proofErr w:type="spellStart"/>
-      <w:r>
-        <w:rPr>
-          <w:rFonts w:ascii="Arial" w:hAnsi="Arial" w:cs="Arial"/>
-          <w:sz w:val="24"/>
-          <w:szCs w:val="24"/>
-        </w:rPr>
-        <w:t>Dead</w:t>
-      </w:r>
-      <w:proofErr w:type="spellEnd"/>
-      <w:r>
-        <w:rPr>
-          <w:rFonts w:ascii="Arial" w:hAnsi="Arial" w:cs="Arial"/>
-          <w:sz w:val="24"/>
-          <w:szCs w:val="24"/>
-        </w:rPr>
-        <w:t xml:space="preserve"> Space (ambos com uma pegada</w:t>
+        <w:t>Produzido por uma parte da equipe responsável por clássicos dos games como BioShock e Dead Space (ambos com uma pegada</w:t>
       </w:r>
       <w:r>
         <w:rPr>
@@ -4402,51 +3610,15 @@
           <w:sz w:val="24"/>
           <w:szCs w:val="24"/>
         </w:rPr>
-        <w:t xml:space="preserve"> </w:t>
-      </w:r>
-      <w:proofErr w:type="spellStart"/>
-      <w:r>
-        <w:rPr>
-          <w:rFonts w:ascii="Arial" w:hAnsi="Arial" w:cs="Arial"/>
-          <w:sz w:val="24"/>
-          <w:szCs w:val="24"/>
-        </w:rPr>
-        <w:t>Perception</w:t>
-      </w:r>
-      <w:proofErr w:type="spellEnd"/>
-      <w:r>
-        <w:rPr>
-          <w:rFonts w:ascii="Arial" w:hAnsi="Arial" w:cs="Arial"/>
-          <w:sz w:val="24"/>
-          <w:szCs w:val="24"/>
-        </w:rPr>
-        <w:t xml:space="preserve"> </w:t>
-      </w:r>
-      <w:r>
-        <w:rPr>
-          <w:rFonts w:ascii="Arial" w:hAnsi="Arial" w:cs="Arial"/>
-          <w:sz w:val="24"/>
-          <w:szCs w:val="24"/>
-        </w:rPr>
-        <w:t xml:space="preserve">chamou a atenção da mídia internacional por causa de seu visual e sua história, que narra a vida de uma garota cega que é obrigada a andar por cenários </w:t>
-      </w:r>
-      <w:proofErr w:type="gramStart"/>
-      <w:r>
-        <w:rPr>
-          <w:rFonts w:ascii="Arial" w:hAnsi="Arial" w:cs="Arial"/>
-          <w:sz w:val="24"/>
-          <w:szCs w:val="24"/>
-        </w:rPr>
-        <w:t>mal assombrados</w:t>
-      </w:r>
-      <w:proofErr w:type="gramEnd"/>
-      <w:r>
-        <w:rPr>
-          <w:rFonts w:ascii="Arial" w:hAnsi="Arial" w:cs="Arial"/>
-          <w:sz w:val="24"/>
-          <w:szCs w:val="24"/>
-        </w:rPr>
-        <w:t>.</w:t>
+        <w:t xml:space="preserve"> Perception </w:t>
+      </w:r>
+      <w:r>
+        <w:rPr>
+          <w:rFonts w:ascii="Arial" w:hAnsi="Arial" w:cs="Arial"/>
+          <w:sz w:val="24"/>
+          <w:szCs w:val="24"/>
+        </w:rPr>
+        <w:t>chamou a atenção da mídia internacional por causa de seu visual e sua história, que narra a vida de uma garota cega que é obrigada a andar por cenários mal assombrados.</w:t>
       </w:r>
     </w:p>
     <w:p>
@@ -4633,25 +3805,7 @@
           <w:sz w:val="24"/>
           <w:szCs w:val="24"/>
         </w:rPr>
-        <w:t xml:space="preserve">O </w:t>
-      </w:r>
-      <w:proofErr w:type="spellStart"/>
-      <w:r>
-        <w:rPr>
-          <w:rFonts w:ascii="Arial" w:hAnsi="Arial" w:cs="Arial"/>
-          <w:sz w:val="24"/>
-          <w:szCs w:val="24"/>
-        </w:rPr>
-        <w:t>crowdfunding</w:t>
-      </w:r>
-      <w:proofErr w:type="spellEnd"/>
-      <w:r>
-        <w:rPr>
-          <w:rFonts w:ascii="Arial" w:hAnsi="Arial" w:cs="Arial"/>
-          <w:sz w:val="24"/>
-          <w:szCs w:val="24"/>
-        </w:rPr>
-        <w:t xml:space="preserve"> j</w:t>
+        <w:t>O crowdfunding j</w:t>
       </w:r>
       <w:r>
         <w:rPr>
@@ -4685,25 +3839,7 @@
           <w:sz w:val="24"/>
           <w:szCs w:val="24"/>
         </w:rPr>
-        <w:t xml:space="preserve">O potencial de crescimento no Brasil é enorme, mas mesmo ainda sendo uma novidade, poucos empreendedores que embarcaram na onda do financiamento coletivo no Brasil conseguem fazer plataformas com diferenciais visionários e que transmitam a confiança necessária para quem investe e para quem está captando recursos para a realização de seus sonhos. Temos também a necessidade de profissionalizar o setor em nosso país. Com essa profissionalização, a tendência é aumentar o número de atletas, artistas e startups que buscam o </w:t>
-      </w:r>
-      <w:proofErr w:type="spellStart"/>
-      <w:r>
-        <w:rPr>
-          <w:rFonts w:ascii="Arial" w:hAnsi="Arial" w:cs="Arial"/>
-          <w:sz w:val="24"/>
-          <w:szCs w:val="24"/>
-        </w:rPr>
-        <w:t>crowdfunding</w:t>
-      </w:r>
-      <w:proofErr w:type="spellEnd"/>
-      <w:r>
-        <w:rPr>
-          <w:rFonts w:ascii="Arial" w:hAnsi="Arial" w:cs="Arial"/>
-          <w:sz w:val="24"/>
-          <w:szCs w:val="24"/>
-        </w:rPr>
-        <w:t xml:space="preserve"> para conseguir verba de maneira rápida e segura.</w:t>
+        <w:t>O potencial de crescimento no Brasil é enorme, mas mesmo ainda sendo uma novidade, poucos empreendedores que embarcaram na onda do financiamento coletivo no Brasil conseguem fazer plataformas com diferenciais visionários e que transmitam a confiança necessária para quem investe e para quem está captando recursos para a realização de seus sonhos. Temos também a necessidade de profissionalizar o setor em nosso país. Com essa profissionalização, a tendência é aumentar o número de atletas, artistas e startups que buscam o crowdfunding para conseguir verba de maneira rápida e segura.</w:t>
       </w:r>
     </w:p>
     <w:p>
@@ -4729,43 +3865,7 @@
           <w:sz w:val="24"/>
           <w:szCs w:val="24"/>
         </w:rPr>
-        <w:t xml:space="preserve">Nos Estados Unidos, por exemplo, o </w:t>
-      </w:r>
-      <w:proofErr w:type="spellStart"/>
-      <w:r>
-        <w:rPr>
-          <w:rFonts w:ascii="Arial" w:hAnsi="Arial" w:cs="Arial"/>
-          <w:sz w:val="24"/>
-          <w:szCs w:val="24"/>
-        </w:rPr>
-        <w:t>crowdfunding</w:t>
-      </w:r>
-      <w:proofErr w:type="spellEnd"/>
-      <w:r>
-        <w:rPr>
-          <w:rFonts w:ascii="Arial" w:hAnsi="Arial" w:cs="Arial"/>
-          <w:sz w:val="24"/>
-          <w:szCs w:val="24"/>
-        </w:rPr>
-        <w:t xml:space="preserve"> já é visto com um importante centro de inovação, lançando diariamente novos produtos, artes e serviços, em campanhas que chegam a coletar US$ 14 milhões em 60 dias com o financiamento (ou pré-venda). Isso chama a atenção do mercado, de investidores anjos e até mesmo de novos consumidores para as empresas bem sucedidas em </w:t>
-      </w:r>
-      <w:proofErr w:type="spellStart"/>
-      <w:r>
-        <w:rPr>
-          <w:rFonts w:ascii="Arial" w:hAnsi="Arial" w:cs="Arial"/>
-          <w:sz w:val="24"/>
-          <w:szCs w:val="24"/>
-        </w:rPr>
-        <w:t>crowdfunding</w:t>
-      </w:r>
-      <w:proofErr w:type="spellEnd"/>
-      <w:r>
-        <w:rPr>
-          <w:rFonts w:ascii="Arial" w:hAnsi="Arial" w:cs="Arial"/>
-          <w:sz w:val="24"/>
-          <w:szCs w:val="24"/>
-        </w:rPr>
-        <w:t>.</w:t>
+        <w:t>Nos Estados Unidos, por exemplo, o crowdfunding já é visto com um importante centro de inovação, lançando diariamente novos produtos, artes e serviços, em campanhas que chegam a coletar US$ 14 milhões em 60 dias com o financiamento (ou pré-venda). Isso chama a atenção do mercado, de investidores anjos e até mesmo de novos consumidores para as empresas bem sucedidas em crowdfunding.</w:t>
       </w:r>
     </w:p>
     <w:p>
@@ -4915,25 +4015,7 @@
           <w:sz w:val="24"/>
           <w:szCs w:val="24"/>
         </w:rPr>
-        <w:t xml:space="preserve">Como podemos compreender, através do texto acima, o </w:t>
-      </w:r>
-      <w:proofErr w:type="spellStart"/>
-      <w:r>
-        <w:rPr>
-          <w:rFonts w:ascii="Arial" w:hAnsi="Arial" w:cs="Arial"/>
-          <w:sz w:val="24"/>
-          <w:szCs w:val="24"/>
-        </w:rPr>
-        <w:t>crowdfunging</w:t>
-      </w:r>
-      <w:proofErr w:type="spellEnd"/>
-      <w:r>
-        <w:rPr>
-          <w:rFonts w:ascii="Arial" w:hAnsi="Arial" w:cs="Arial"/>
-          <w:sz w:val="24"/>
-          <w:szCs w:val="24"/>
-        </w:rPr>
-        <w:t xml:space="preserve"> </w:t>
+        <w:t xml:space="preserve">Como podemos compreender, através do texto acima, o crowdfunging </w:t>
       </w:r>
       <w:r>
         <w:rPr>
@@ -5274,7 +4356,6 @@
         <w:t>Referencias:</w:t>
       </w:r>
     </w:p>
-    <w:bookmarkStart w:id="0" w:name="_GoBack"/>
     <w:p>
       <w:pPr>
         <w:ind w:firstLine="708"/>
@@ -5285,31 +4366,16 @@
           <w:szCs w:val="24"/>
         </w:rPr>
       </w:pPr>
-      <w:r>
-        <w:fldChar w:fldCharType="begin"/>
-      </w:r>
-      <w:r>
-        <w:instrText xml:space="preserve"> HYPERLINK "https://analistamodelosdenegocios.com.br/modelo-de-crowdfunding/" </w:instrText>
-      </w:r>
-      <w:r>
-        <w:fldChar w:fldCharType="separate"/>
-      </w:r>
-      <w:r>
-        <w:rPr>
-          <w:rStyle w:val="Hyperlink"/>
-          <w:rFonts w:cs="Arial"/>
-          <w:szCs w:val="24"/>
-        </w:rPr>
-        <w:t>https://analistamodelosdenegocios.com.br/modelo-de-crowdfunding/</w:t>
-      </w:r>
-      <w:r>
-        <w:rPr>
-          <w:rStyle w:val="Hyperlink"/>
-          <w:rFonts w:cs="Arial"/>
-          <w:szCs w:val="24"/>
-        </w:rPr>
-        <w:fldChar w:fldCharType="end"/>
-      </w:r>
+      <w:hyperlink r:id="rId6" w:history="1">
+        <w:r>
+          <w:rPr>
+            <w:rStyle w:val="Hyperlink"/>
+            <w:rFonts w:cs="Arial"/>
+            <w:szCs w:val="24"/>
+          </w:rPr>
+          <w:t>https://analistamodelosdenegocios.com.br/modelo-de-crowdfunding/</w:t>
+        </w:r>
+      </w:hyperlink>
     </w:p>
     <w:p>
       <w:pPr>
@@ -5321,7 +4387,7 @@
           <w:szCs w:val="24"/>
         </w:rPr>
       </w:pPr>
-      <w:hyperlink r:id="rId6" w:history="1">
+      <w:hyperlink r:id="rId7" w:history="1">
         <w:r>
           <w:rPr>
             <w:rStyle w:val="Hyperlink"/>
@@ -5342,7 +4408,7 @@
           <w:szCs w:val="24"/>
         </w:rPr>
       </w:pPr>
-      <w:hyperlink r:id="rId7" w:history="1">
+      <w:hyperlink r:id="rId8" w:history="1">
         <w:r>
           <w:rPr>
             <w:rStyle w:val="Hyperlink"/>
@@ -5363,7 +4429,7 @@
           <w:szCs w:val="24"/>
         </w:rPr>
       </w:pPr>
-      <w:hyperlink r:id="rId8" w:history="1">
+      <w:hyperlink r:id="rId9" w:history="1">
         <w:r>
           <w:rPr>
             <w:rStyle w:val="Hyperlink"/>
@@ -5384,7 +4450,7 @@
           <w:szCs w:val="24"/>
         </w:rPr>
       </w:pPr>
-      <w:hyperlink r:id="rId9" w:history="1">
+      <w:hyperlink r:id="rId10" w:history="1">
         <w:r>
           <w:rPr>
             <w:rStyle w:val="Hyperlink"/>
@@ -5405,7 +4471,7 @@
           <w:szCs w:val="24"/>
         </w:rPr>
       </w:pPr>
-      <w:hyperlink r:id="rId10" w:history="1">
+      <w:hyperlink r:id="rId11" w:history="1">
         <w:r>
           <w:rPr>
             <w:rStyle w:val="Hyperlink"/>
@@ -5426,7 +4492,7 @@
           <w:szCs w:val="24"/>
         </w:rPr>
       </w:pPr>
-      <w:hyperlink r:id="rId11" w:history="1">
+      <w:hyperlink r:id="rId12" w:history="1">
         <w:r>
           <w:rPr>
             <w:rStyle w:val="Hyperlink"/>
@@ -5447,7 +4513,7 @@
           <w:szCs w:val="24"/>
         </w:rPr>
       </w:pPr>
-      <w:hyperlink r:id="rId12" w:history="1">
+      <w:hyperlink r:id="rId13" w:history="1">
         <w:r>
           <w:rPr>
             <w:rStyle w:val="Hyperlink"/>
@@ -5468,7 +4534,7 @@
           <w:szCs w:val="24"/>
         </w:rPr>
       </w:pPr>
-      <w:hyperlink r:id="rId13" w:history="1">
+      <w:hyperlink r:id="rId14" w:history="1">
         <w:r>
           <w:rPr>
             <w:rStyle w:val="Hyperlink"/>
@@ -5478,7 +4544,6 @@
           <w:t>http://marketingdeconteudo.com/crowdfunding/</w:t>
         </w:r>
       </w:hyperlink>
-      <w:bookmarkEnd w:id="0"/>
     </w:p>
     <w:sectPr>
       <w:pgSz w:w="11906" w:h="16838"/>
@@ -6524,7 +5589,7 @@
 </file>
 
 <file path=customXml/itemProps1.xml><?xml version="1.0" encoding="utf-8"?>
-<ds:datastoreItem xmlns:ds="http://schemas.openxmlformats.org/officeDocument/2006/customXml" ds:itemID="{EF498DDC-D812-4AAF-855B-AD3B6A414E4E}">
+<ds:datastoreItem xmlns:ds="http://schemas.openxmlformats.org/officeDocument/2006/customXml" ds:itemID="{717F69BF-26C5-4C97-B744-39ABB2840AB2}">
   <ds:schemaRefs>
     <ds:schemaRef ds:uri="http://schemas.openxmlformats.org/officeDocument/2006/bibliography"/>
   </ds:schemaRefs>

</xml_diff>